<commit_message>
Update web structure, auth flow, protected routes, and docs
</commit_message>
<xml_diff>
--- a/Deployment_Guide.docx
+++ b/Deployment_Guide.docx
@@ -51,15 +51,7 @@
           <w:sz w:val="40"/>
           <w:szCs w:val="40"/>
         </w:rPr>
-        <w:t xml:space="preserve"> App on Azure Cloud</w:t>
-      </w:r>
-      <w:r>
-        <w:rPr>
-          <w:rFonts w:ascii="Arial" w:hAnsi="Arial" w:cs="Arial"/>
-          <w:sz w:val="40"/>
-          <w:szCs w:val="40"/>
-        </w:rPr>
-        <w:t xml:space="preserve"> </w:t>
+        <w:t xml:space="preserve"> App on Azure Cloud </w:t>
       </w:r>
       <w:r>
         <w:rPr>
@@ -80,7 +72,21 @@
         <w:rPr>
           <w:rFonts w:ascii="Arial" w:hAnsi="Arial" w:cs="Arial"/>
         </w:rPr>
-        <w:t>This document describes an end-to-end deployment starting from Azure resource provisioning (RG/ACR/AKS), deploying API + Web on AKS with NGINX Ingress routing, and exposing the application externally via Cloudflare Tunnel. This version is aligned with the current repository/cluster setup (week1 namespace, hostless HTTP Ingress).</w:t>
+        <w:t xml:space="preserve">This document describes an end-to-end deployment starting from Azure resource provisioning (RG/ACR/AKS), deploying API + Web on AKS with NGINX Ingress routing, and exposing the application externally via Cloudflare Tunnel. This version is aligned with the current repository/cluster setup (week1 namespace, </w:t>
+      </w:r>
+      <w:proofErr w:type="spellStart"/>
+      <w:r>
+        <w:rPr>
+          <w:rFonts w:ascii="Arial" w:hAnsi="Arial" w:cs="Arial"/>
+        </w:rPr>
+        <w:t>hostless</w:t>
+      </w:r>
+      <w:proofErr w:type="spellEnd"/>
+      <w:r>
+        <w:rPr>
+          <w:rFonts w:ascii="Arial" w:hAnsi="Arial" w:cs="Arial"/>
+        </w:rPr>
+        <w:t xml:space="preserve"> HTTP Ingress).</w:t>
       </w:r>
     </w:p>
     <w:p>
@@ -112,7 +118,21 @@
         <w:rPr>
           <w:rFonts w:ascii="Arial" w:hAnsi="Arial" w:cs="Arial"/>
         </w:rPr>
-        <w:t>Azure Subscription: MindX Develop Azure Subscription</w:t>
+        <w:t xml:space="preserve">Azure Subscription: </w:t>
+      </w:r>
+      <w:proofErr w:type="spellStart"/>
+      <w:r>
+        <w:rPr>
+          <w:rFonts w:ascii="Arial" w:hAnsi="Arial" w:cs="Arial"/>
+        </w:rPr>
+        <w:t>MindX</w:t>
+      </w:r>
+      <w:proofErr w:type="spellEnd"/>
+      <w:r>
+        <w:rPr>
+          <w:rFonts w:ascii="Arial" w:hAnsi="Arial" w:cs="Arial"/>
+        </w:rPr>
+        <w:t xml:space="preserve"> Develop Azure Subscription</w:t>
       </w:r>
     </w:p>
     <w:p>
@@ -140,8 +160,16 @@
         <w:rPr>
           <w:rFonts w:ascii="Arial" w:hAnsi="Arial" w:cs="Arial"/>
         </w:rPr>
-        <w:t>Location: southeastasia</w:t>
-      </w:r>
+        <w:t xml:space="preserve">Location: </w:t>
+      </w:r>
+      <w:proofErr w:type="spellStart"/>
+      <w:r>
+        <w:rPr>
+          <w:rFonts w:ascii="Arial" w:hAnsi="Arial" w:cs="Arial"/>
+        </w:rPr>
+        <w:t>southeastasia</w:t>
+      </w:r>
+      <w:proofErr w:type="spellEnd"/>
     </w:p>
     <w:p>
       <w:pPr>
@@ -238,7 +266,13 @@
         <w:rPr>
           <w:rFonts w:ascii="Arial" w:hAnsi="Arial" w:cs="Arial"/>
         </w:rPr>
-        <w:t>Web image tag in use: 1.0.1</w:t>
+        <w:t>Web image tag in use: 1.0.</w:t>
+      </w:r>
+      <w:r>
+        <w:rPr>
+          <w:rFonts w:ascii="Arial" w:hAnsi="Arial" w:cs="Arial"/>
+        </w:rPr>
+        <w:t>3</w:t>
       </w:r>
     </w:p>
     <w:p>
@@ -266,7 +300,35 @@
         <w:rPr>
           <w:rFonts w:ascii="Arial" w:hAnsi="Arial" w:cs="Arial"/>
         </w:rPr>
-        <w:t>Tunnel runtime: in-cluster cloudflared deployments (api-tunnel, ingress-tunnel)</w:t>
+        <w:t xml:space="preserve">Tunnel runtime: in-cluster </w:t>
+      </w:r>
+      <w:proofErr w:type="spellStart"/>
+      <w:r>
+        <w:rPr>
+          <w:rFonts w:ascii="Arial" w:hAnsi="Arial" w:cs="Arial"/>
+        </w:rPr>
+        <w:t>cloudflared</w:t>
+      </w:r>
+      <w:proofErr w:type="spellEnd"/>
+      <w:r>
+        <w:rPr>
+          <w:rFonts w:ascii="Arial" w:hAnsi="Arial" w:cs="Arial"/>
+        </w:rPr>
+        <w:t xml:space="preserve"> deployments (</w:t>
+      </w:r>
+      <w:proofErr w:type="spellStart"/>
+      <w:r>
+        <w:rPr>
+          <w:rFonts w:ascii="Arial" w:hAnsi="Arial" w:cs="Arial"/>
+        </w:rPr>
+        <w:t>api</w:t>
+      </w:r>
+      <w:proofErr w:type="spellEnd"/>
+      <w:r>
+        <w:rPr>
+          <w:rFonts w:ascii="Arial" w:hAnsi="Arial" w:cs="Arial"/>
+        </w:rPr>
+        <w:t>-tunnel, ingress-tunnel)</w:t>
       </w:r>
     </w:p>
     <w:p>
@@ -298,7 +360,21 @@
         <w:rPr>
           <w:rFonts w:ascii="Arial" w:hAnsi="Arial" w:cs="Arial"/>
         </w:rPr>
-        <w:t>Azure CLI installed and authenticated (az login)</w:t>
+        <w:t>Azure CLI installed and authenticated (</w:t>
+      </w:r>
+      <w:proofErr w:type="spellStart"/>
+      <w:r>
+        <w:rPr>
+          <w:rFonts w:ascii="Arial" w:hAnsi="Arial" w:cs="Arial"/>
+        </w:rPr>
+        <w:t>az</w:t>
+      </w:r>
+      <w:proofErr w:type="spellEnd"/>
+      <w:r>
+        <w:rPr>
+          <w:rFonts w:ascii="Arial" w:hAnsi="Arial" w:cs="Arial"/>
+        </w:rPr>
+        <w:t xml:space="preserve"> login)</w:t>
       </w:r>
     </w:p>
     <w:p>
@@ -322,11 +398,19 @@
           <w:rFonts w:ascii="Arial" w:hAnsi="Arial" w:cs="Arial"/>
         </w:rPr>
       </w:pPr>
-      <w:r>
-        <w:rPr>
-          <w:rFonts w:ascii="Arial" w:hAnsi="Arial" w:cs="Arial"/>
-        </w:rPr>
-        <w:t>kubectl installed and configured</w:t>
+      <w:proofErr w:type="spellStart"/>
+      <w:r>
+        <w:rPr>
+          <w:rFonts w:ascii="Arial" w:hAnsi="Arial" w:cs="Arial"/>
+        </w:rPr>
+        <w:t>kubectl</w:t>
+      </w:r>
+      <w:proofErr w:type="spellEnd"/>
+      <w:r>
+        <w:rPr>
+          <w:rFonts w:ascii="Arial" w:hAnsi="Arial" w:cs="Arial"/>
+        </w:rPr>
+        <w:t xml:space="preserve"> installed and configured</w:t>
       </w:r>
     </w:p>
     <w:p>
@@ -372,7 +456,7 @@
           <w:sz w:val="32"/>
           <w:szCs w:val="32"/>
         </w:rPr>
-        <w:t>2. Provision Azure Resources (Option B – from scratch)</w:t>
+        <w:t>2. Provision Azure Resources</w:t>
       </w:r>
     </w:p>
     <w:p>
@@ -392,8 +476,29 @@
           <w:rFonts w:ascii="Arial" w:hAnsi="Arial" w:cs="Arial"/>
         </w:rPr>
         <w:br/>
-        <w:t>az group create --name mindx-intern-02-rg --location southeastasia</w:t>
-      </w:r>
+      </w:r>
+      <w:proofErr w:type="spellStart"/>
+      <w:r>
+        <w:rPr>
+          <w:rFonts w:ascii="Arial" w:hAnsi="Arial" w:cs="Arial"/>
+        </w:rPr>
+        <w:t>az</w:t>
+      </w:r>
+      <w:proofErr w:type="spellEnd"/>
+      <w:r>
+        <w:rPr>
+          <w:rFonts w:ascii="Arial" w:hAnsi="Arial" w:cs="Arial"/>
+        </w:rPr>
+        <w:t xml:space="preserve"> group create --name mindx-intern-02-rg --location </w:t>
+      </w:r>
+      <w:proofErr w:type="spellStart"/>
+      <w:r>
+        <w:rPr>
+          <w:rFonts w:ascii="Arial" w:hAnsi="Arial" w:cs="Arial"/>
+        </w:rPr>
+        <w:t>southeastasia</w:t>
+      </w:r>
+      <w:proofErr w:type="spellEnd"/>
       <w:r>
         <w:rPr>
           <w:rFonts w:ascii="Arial" w:hAnsi="Arial" w:cs="Arial"/>
@@ -412,14 +517,82 @@
           <w:rFonts w:ascii="Arial" w:hAnsi="Arial" w:cs="Arial"/>
         </w:rPr>
         <w:br/>
-        <w:t>az acr create --resource-group mindx-intern-02-rg --name mindxintern02acr01 --sku Basic</w:t>
+      </w:r>
+      <w:proofErr w:type="spellStart"/>
+      <w:r>
+        <w:rPr>
+          <w:rFonts w:ascii="Arial" w:hAnsi="Arial" w:cs="Arial"/>
+        </w:rPr>
+        <w:t>az</w:t>
+      </w:r>
+      <w:proofErr w:type="spellEnd"/>
+      <w:r>
+        <w:rPr>
+          <w:rFonts w:ascii="Arial" w:hAnsi="Arial" w:cs="Arial"/>
+        </w:rPr>
+        <w:t xml:space="preserve"> </w:t>
+      </w:r>
+      <w:proofErr w:type="spellStart"/>
+      <w:r>
+        <w:rPr>
+          <w:rFonts w:ascii="Arial" w:hAnsi="Arial" w:cs="Arial"/>
+        </w:rPr>
+        <w:t>acr</w:t>
+      </w:r>
+      <w:proofErr w:type="spellEnd"/>
+      <w:r>
+        <w:rPr>
+          <w:rFonts w:ascii="Arial" w:hAnsi="Arial" w:cs="Arial"/>
+        </w:rPr>
+        <w:t xml:space="preserve"> create --resource-group mindx-intern-02-rg --name mindxintern02acr01 --</w:t>
+      </w:r>
+      <w:proofErr w:type="spellStart"/>
+      <w:r>
+        <w:rPr>
+          <w:rFonts w:ascii="Arial" w:hAnsi="Arial" w:cs="Arial"/>
+        </w:rPr>
+        <w:t>sku</w:t>
+      </w:r>
+      <w:proofErr w:type="spellEnd"/>
+      <w:r>
+        <w:rPr>
+          <w:rFonts w:ascii="Arial" w:hAnsi="Arial" w:cs="Arial"/>
+        </w:rPr>
+        <w:t xml:space="preserve"> Basic</w:t>
       </w:r>
       <w:r>
         <w:rPr>
           <w:rFonts w:ascii="Arial" w:hAnsi="Arial" w:cs="Arial"/>
         </w:rPr>
         <w:br/>
-        <w:t>az acr login --name mindxintern02acr01</w:t>
+      </w:r>
+      <w:proofErr w:type="spellStart"/>
+      <w:r>
+        <w:rPr>
+          <w:rFonts w:ascii="Arial" w:hAnsi="Arial" w:cs="Arial"/>
+        </w:rPr>
+        <w:t>az</w:t>
+      </w:r>
+      <w:proofErr w:type="spellEnd"/>
+      <w:r>
+        <w:rPr>
+          <w:rFonts w:ascii="Arial" w:hAnsi="Arial" w:cs="Arial"/>
+        </w:rPr>
+        <w:t xml:space="preserve"> </w:t>
+      </w:r>
+      <w:proofErr w:type="spellStart"/>
+      <w:r>
+        <w:rPr>
+          <w:rFonts w:ascii="Arial" w:hAnsi="Arial" w:cs="Arial"/>
+        </w:rPr>
+        <w:t>acr</w:t>
+      </w:r>
+      <w:proofErr w:type="spellEnd"/>
+      <w:r>
+        <w:rPr>
+          <w:rFonts w:ascii="Arial" w:hAnsi="Arial" w:cs="Arial"/>
+        </w:rPr>
+        <w:t xml:space="preserve"> login --name mindxintern02acr01</w:t>
       </w:r>
       <w:r>
         <w:rPr>
@@ -439,7 +612,62 @@
           <w:rFonts w:ascii="Arial" w:hAnsi="Arial" w:cs="Arial"/>
         </w:rPr>
         <w:br/>
-        <w:t xml:space="preserve">az aks create --resource-group mindx-intern-02-rg --name mindx-intern-02-aks --location southeastasia --node-count 1 --enable-managed-identity --attach-acr </w:t>
+      </w:r>
+      <w:proofErr w:type="spellStart"/>
+      <w:r>
+        <w:rPr>
+          <w:rFonts w:ascii="Arial" w:hAnsi="Arial" w:cs="Arial"/>
+        </w:rPr>
+        <w:t>az</w:t>
+      </w:r>
+      <w:proofErr w:type="spellEnd"/>
+      <w:r>
+        <w:rPr>
+          <w:rFonts w:ascii="Arial" w:hAnsi="Arial" w:cs="Arial"/>
+        </w:rPr>
+        <w:t xml:space="preserve"> </w:t>
+      </w:r>
+      <w:proofErr w:type="spellStart"/>
+      <w:r>
+        <w:rPr>
+          <w:rFonts w:ascii="Arial" w:hAnsi="Arial" w:cs="Arial"/>
+        </w:rPr>
+        <w:t>aks</w:t>
+      </w:r>
+      <w:proofErr w:type="spellEnd"/>
+      <w:r>
+        <w:rPr>
+          <w:rFonts w:ascii="Arial" w:hAnsi="Arial" w:cs="Arial"/>
+        </w:rPr>
+        <w:t xml:space="preserve"> create --resource-group mindx-intern-02-rg --name mindx-intern-02-aks --location </w:t>
+      </w:r>
+      <w:proofErr w:type="spellStart"/>
+      <w:r>
+        <w:rPr>
+          <w:rFonts w:ascii="Arial" w:hAnsi="Arial" w:cs="Arial"/>
+        </w:rPr>
+        <w:t>southeastasia</w:t>
+      </w:r>
+      <w:proofErr w:type="spellEnd"/>
+      <w:r>
+        <w:rPr>
+          <w:rFonts w:ascii="Arial" w:hAnsi="Arial" w:cs="Arial"/>
+        </w:rPr>
+        <w:t xml:space="preserve"> --node-count 1 --enable-managed-identity --attach-</w:t>
+      </w:r>
+      <w:proofErr w:type="spellStart"/>
+      <w:r>
+        <w:rPr>
+          <w:rFonts w:ascii="Arial" w:hAnsi="Arial" w:cs="Arial"/>
+        </w:rPr>
+        <w:t>acr</w:t>
+      </w:r>
+      <w:proofErr w:type="spellEnd"/>
+      <w:r>
+        <w:rPr>
+          <w:rFonts w:ascii="Arial" w:hAnsi="Arial" w:cs="Arial"/>
+        </w:rPr>
+        <w:t xml:space="preserve"> </w:t>
       </w:r>
       <w:r>
         <w:rPr>
@@ -466,21 +694,74 @@
           <w:rFonts w:ascii="Arial" w:hAnsi="Arial" w:cs="Arial"/>
         </w:rPr>
         <w:br/>
-        <w:t>az aks get-credentials --resource-group mindx-intern-02-rg --name mindx-intern-02-aks --overwrite-existing</w:t>
+      </w:r>
+      <w:proofErr w:type="spellStart"/>
+      <w:r>
+        <w:rPr>
+          <w:rFonts w:ascii="Arial" w:hAnsi="Arial" w:cs="Arial"/>
+        </w:rPr>
+        <w:t>az</w:t>
+      </w:r>
+      <w:proofErr w:type="spellEnd"/>
+      <w:r>
+        <w:rPr>
+          <w:rFonts w:ascii="Arial" w:hAnsi="Arial" w:cs="Arial"/>
+        </w:rPr>
+        <w:t xml:space="preserve"> </w:t>
+      </w:r>
+      <w:proofErr w:type="spellStart"/>
+      <w:r>
+        <w:rPr>
+          <w:rFonts w:ascii="Arial" w:hAnsi="Arial" w:cs="Arial"/>
+        </w:rPr>
+        <w:t>aks</w:t>
+      </w:r>
+      <w:proofErr w:type="spellEnd"/>
+      <w:r>
+        <w:rPr>
+          <w:rFonts w:ascii="Arial" w:hAnsi="Arial" w:cs="Arial"/>
+        </w:rPr>
+        <w:t xml:space="preserve"> get-credentials --resource-group mindx-intern-02-rg --name mindx-intern-02-aks --overwrite-existing</w:t>
       </w:r>
       <w:r>
         <w:rPr>
           <w:rFonts w:ascii="Arial" w:hAnsi="Arial" w:cs="Arial"/>
         </w:rPr>
         <w:br/>
-        <w:t>kubectl cluster-info</w:t>
+      </w:r>
+      <w:proofErr w:type="spellStart"/>
+      <w:r>
+        <w:rPr>
+          <w:rFonts w:ascii="Arial" w:hAnsi="Arial" w:cs="Arial"/>
+        </w:rPr>
+        <w:t>kubectl</w:t>
+      </w:r>
+      <w:proofErr w:type="spellEnd"/>
+      <w:r>
+        <w:rPr>
+          <w:rFonts w:ascii="Arial" w:hAnsi="Arial" w:cs="Arial"/>
+        </w:rPr>
+        <w:t xml:space="preserve"> cluster-info</w:t>
       </w:r>
       <w:r>
         <w:rPr>
           <w:rFonts w:ascii="Arial" w:hAnsi="Arial" w:cs="Arial"/>
         </w:rPr>
         <w:br/>
-        <w:t>kubectl get nodes</w:t>
+      </w:r>
+      <w:proofErr w:type="spellStart"/>
+      <w:r>
+        <w:rPr>
+          <w:rFonts w:ascii="Arial" w:hAnsi="Arial" w:cs="Arial"/>
+        </w:rPr>
+        <w:t>kubectl</w:t>
+      </w:r>
+      <w:proofErr w:type="spellEnd"/>
+      <w:r>
+        <w:rPr>
+          <w:rFonts w:ascii="Arial" w:hAnsi="Arial" w:cs="Arial"/>
+        </w:rPr>
+        <w:t xml:space="preserve"> get nodes</w:t>
       </w:r>
     </w:p>
     <w:p>
@@ -518,8 +799,16 @@
           <w:rFonts w:ascii="Arial" w:hAnsi="Arial" w:cs="Arial"/>
         </w:rPr>
         <w:br/>
-        <w:t>docker build -t mindxintern02acr01.azurecr.io/api:1.1.0 ./week1/api</w:t>
-      </w:r>
+        <w:t>docker build -t mindxintern02acr01.azurecr.io/api:1.1.0 ./week1/</w:t>
+      </w:r>
+      <w:proofErr w:type="spellStart"/>
+      <w:r>
+        <w:rPr>
+          <w:rFonts w:ascii="Arial" w:hAnsi="Arial" w:cs="Arial"/>
+        </w:rPr>
+        <w:t>api</w:t>
+      </w:r>
+      <w:proofErr w:type="spellEnd"/>
       <w:r>
         <w:rPr>
           <w:rFonts w:ascii="Arial" w:hAnsi="Arial" w:cs="Arial"/>
@@ -538,21 +827,51 @@
           <w:rFonts w:ascii="Arial" w:hAnsi="Arial" w:cs="Arial"/>
         </w:rPr>
         <w:br/>
-        <w:t>Web (tag 1.0.1):</w:t>
+        <w:t>Web (tag 1.0.</w:t>
+      </w:r>
+      <w:r>
+        <w:rPr>
+          <w:rFonts w:ascii="Arial" w:hAnsi="Arial" w:cs="Arial"/>
+        </w:rPr>
+        <w:t>3</w:t>
+      </w:r>
+      <w:r>
+        <w:rPr>
+          <w:rFonts w:ascii="Arial" w:hAnsi="Arial" w:cs="Arial"/>
+        </w:rPr>
+        <w:t>):</w:t>
       </w:r>
       <w:r>
         <w:rPr>
           <w:rFonts w:ascii="Arial" w:hAnsi="Arial" w:cs="Arial"/>
         </w:rPr>
         <w:br/>
-        <w:t>docker build -t mindxintern02acr01.azurecr.io/web:1.0.1 ./week1/web</w:t>
+        <w:t>docker build -t mindxintern02acr01.azurecr.io/web:1.0.</w:t>
+      </w:r>
+      <w:r>
+        <w:rPr>
+          <w:rFonts w:ascii="Arial" w:hAnsi="Arial" w:cs="Arial"/>
+        </w:rPr>
+        <w:t>3</w:t>
+      </w:r>
+      <w:r>
+        <w:rPr>
+          <w:rFonts w:ascii="Arial" w:hAnsi="Arial" w:cs="Arial"/>
+        </w:rPr>
+        <w:t xml:space="preserve"> ./week1/web</w:t>
       </w:r>
       <w:r>
         <w:rPr>
           <w:rFonts w:ascii="Arial" w:hAnsi="Arial" w:cs="Arial"/>
         </w:rPr>
         <w:br/>
-        <w:t>docker push mindxintern02acr01.azurecr.io/web:1.0.1</w:t>
+        <w:t>docker push mindxintern02acr01.azurecr.io/web:1.0.</w:t>
+      </w:r>
+      <w:r>
+        <w:rPr>
+          <w:rFonts w:ascii="Arial" w:hAnsi="Arial" w:cs="Arial"/>
+        </w:rPr>
+        <w:t>3</w:t>
       </w:r>
       <w:r>
         <w:rPr>
@@ -572,14 +891,82 @@
           <w:rFonts w:ascii="Arial" w:hAnsi="Arial" w:cs="Arial"/>
         </w:rPr>
         <w:br/>
-        <w:t>az acr repository show-tags --name mindxintern02acr01 --repository api --output table</w:t>
+      </w:r>
+      <w:proofErr w:type="spellStart"/>
+      <w:r>
+        <w:rPr>
+          <w:rFonts w:ascii="Arial" w:hAnsi="Arial" w:cs="Arial"/>
+        </w:rPr>
+        <w:t>az</w:t>
+      </w:r>
+      <w:proofErr w:type="spellEnd"/>
+      <w:r>
+        <w:rPr>
+          <w:rFonts w:ascii="Arial" w:hAnsi="Arial" w:cs="Arial"/>
+        </w:rPr>
+        <w:t xml:space="preserve"> </w:t>
+      </w:r>
+      <w:proofErr w:type="spellStart"/>
+      <w:r>
+        <w:rPr>
+          <w:rFonts w:ascii="Arial" w:hAnsi="Arial" w:cs="Arial"/>
+        </w:rPr>
+        <w:t>acr</w:t>
+      </w:r>
+      <w:proofErr w:type="spellEnd"/>
+      <w:r>
+        <w:rPr>
+          <w:rFonts w:ascii="Arial" w:hAnsi="Arial" w:cs="Arial"/>
+        </w:rPr>
+        <w:t xml:space="preserve"> repository show-tags --name mindxintern02acr01 --repository </w:t>
+      </w:r>
+      <w:proofErr w:type="spellStart"/>
+      <w:r>
+        <w:rPr>
+          <w:rFonts w:ascii="Arial" w:hAnsi="Arial" w:cs="Arial"/>
+        </w:rPr>
+        <w:t>api</w:t>
+      </w:r>
+      <w:proofErr w:type="spellEnd"/>
+      <w:r>
+        <w:rPr>
+          <w:rFonts w:ascii="Arial" w:hAnsi="Arial" w:cs="Arial"/>
+        </w:rPr>
+        <w:t xml:space="preserve"> --output table</w:t>
       </w:r>
       <w:r>
         <w:rPr>
           <w:rFonts w:ascii="Arial" w:hAnsi="Arial" w:cs="Arial"/>
         </w:rPr>
         <w:br/>
-        <w:t>az acr repository show-tags --name mindxintern02acr01 --repository web --output table</w:t>
+      </w:r>
+      <w:proofErr w:type="spellStart"/>
+      <w:r>
+        <w:rPr>
+          <w:rFonts w:ascii="Arial" w:hAnsi="Arial" w:cs="Arial"/>
+        </w:rPr>
+        <w:t>az</w:t>
+      </w:r>
+      <w:proofErr w:type="spellEnd"/>
+      <w:r>
+        <w:rPr>
+          <w:rFonts w:ascii="Arial" w:hAnsi="Arial" w:cs="Arial"/>
+        </w:rPr>
+        <w:t xml:space="preserve"> </w:t>
+      </w:r>
+      <w:proofErr w:type="spellStart"/>
+      <w:r>
+        <w:rPr>
+          <w:rFonts w:ascii="Arial" w:hAnsi="Arial" w:cs="Arial"/>
+        </w:rPr>
+        <w:t>acr</w:t>
+      </w:r>
+      <w:proofErr w:type="spellEnd"/>
+      <w:r>
+        <w:rPr>
+          <w:rFonts w:ascii="Arial" w:hAnsi="Arial" w:cs="Arial"/>
+        </w:rPr>
+        <w:t xml:space="preserve"> repository show-tags --name mindxintern02acr01 --repository web --output table</w:t>
       </w:r>
     </w:p>
     <w:p>
@@ -617,7 +1004,20 @@
           <w:rFonts w:ascii="Arial" w:hAnsi="Arial" w:cs="Arial"/>
         </w:rPr>
         <w:br/>
-        <w:t>kubectl create namespace week1</w:t>
+      </w:r>
+      <w:proofErr w:type="spellStart"/>
+      <w:r>
+        <w:rPr>
+          <w:rFonts w:ascii="Arial" w:hAnsi="Arial" w:cs="Arial"/>
+        </w:rPr>
+        <w:t>kubectl</w:t>
+      </w:r>
+      <w:proofErr w:type="spellEnd"/>
+      <w:r>
+        <w:rPr>
+          <w:rFonts w:ascii="Arial" w:hAnsi="Arial" w:cs="Arial"/>
+        </w:rPr>
+        <w:t xml:space="preserve"> create namespace week1</w:t>
       </w:r>
       <w:r>
         <w:rPr>
@@ -637,14 +1037,54 @@
           <w:rFonts w:ascii="Arial" w:hAnsi="Arial" w:cs="Arial"/>
         </w:rPr>
         <w:br/>
-        <w:t>kubectl apply -n week1 -f week1/api/k8s/</w:t>
+      </w:r>
+      <w:proofErr w:type="spellStart"/>
+      <w:r>
+        <w:rPr>
+          <w:rFonts w:ascii="Arial" w:hAnsi="Arial" w:cs="Arial"/>
+        </w:rPr>
+        <w:t>kubectl</w:t>
+      </w:r>
+      <w:proofErr w:type="spellEnd"/>
+      <w:r>
+        <w:rPr>
+          <w:rFonts w:ascii="Arial" w:hAnsi="Arial" w:cs="Arial"/>
+        </w:rPr>
+        <w:t xml:space="preserve"> apply -n week1 -f week1/</w:t>
+      </w:r>
+      <w:proofErr w:type="spellStart"/>
+      <w:r>
+        <w:rPr>
+          <w:rFonts w:ascii="Arial" w:hAnsi="Arial" w:cs="Arial"/>
+        </w:rPr>
+        <w:t>api</w:t>
+      </w:r>
+      <w:proofErr w:type="spellEnd"/>
+      <w:r>
+        <w:rPr>
+          <w:rFonts w:ascii="Arial" w:hAnsi="Arial" w:cs="Arial"/>
+        </w:rPr>
+        <w:t>/k8s/</w:t>
       </w:r>
       <w:r>
         <w:rPr>
           <w:rFonts w:ascii="Arial" w:hAnsi="Arial" w:cs="Arial"/>
         </w:rPr>
         <w:br/>
-        <w:t>kubectl apply -n week1 -f week1/web/k8s/</w:t>
+      </w:r>
+      <w:proofErr w:type="spellStart"/>
+      <w:r>
+        <w:rPr>
+          <w:rFonts w:ascii="Arial" w:hAnsi="Arial" w:cs="Arial"/>
+        </w:rPr>
+        <w:t>kubectl</w:t>
+      </w:r>
+      <w:proofErr w:type="spellEnd"/>
+      <w:r>
+        <w:rPr>
+          <w:rFonts w:ascii="Arial" w:hAnsi="Arial" w:cs="Arial"/>
+        </w:rPr>
+        <w:t xml:space="preserve"> apply -n week1 -f week1/web/k8s/</w:t>
       </w:r>
       <w:r>
         <w:rPr>
@@ -664,14 +1104,54 @@
           <w:rFonts w:ascii="Arial" w:hAnsi="Arial" w:cs="Arial"/>
         </w:rPr>
         <w:br/>
-        <w:t>kubectl rollout status deploy/api -n week1</w:t>
+      </w:r>
+      <w:proofErr w:type="spellStart"/>
+      <w:r>
+        <w:rPr>
+          <w:rFonts w:ascii="Arial" w:hAnsi="Arial" w:cs="Arial"/>
+        </w:rPr>
+        <w:t>kubectl</w:t>
+      </w:r>
+      <w:proofErr w:type="spellEnd"/>
+      <w:r>
+        <w:rPr>
+          <w:rFonts w:ascii="Arial" w:hAnsi="Arial" w:cs="Arial"/>
+        </w:rPr>
+        <w:t xml:space="preserve"> rollout status deploy/</w:t>
+      </w:r>
+      <w:proofErr w:type="spellStart"/>
+      <w:r>
+        <w:rPr>
+          <w:rFonts w:ascii="Arial" w:hAnsi="Arial" w:cs="Arial"/>
+        </w:rPr>
+        <w:t>api</w:t>
+      </w:r>
+      <w:proofErr w:type="spellEnd"/>
+      <w:r>
+        <w:rPr>
+          <w:rFonts w:ascii="Arial" w:hAnsi="Arial" w:cs="Arial"/>
+        </w:rPr>
+        <w:t xml:space="preserve"> -n week1</w:t>
       </w:r>
       <w:r>
         <w:rPr>
           <w:rFonts w:ascii="Arial" w:hAnsi="Arial" w:cs="Arial"/>
         </w:rPr>
         <w:br/>
-        <w:t>kubectl rollout status deploy/web -n week1</w:t>
+      </w:r>
+      <w:proofErr w:type="spellStart"/>
+      <w:r>
+        <w:rPr>
+          <w:rFonts w:ascii="Arial" w:hAnsi="Arial" w:cs="Arial"/>
+        </w:rPr>
+        <w:t>kubectl</w:t>
+      </w:r>
+      <w:proofErr w:type="spellEnd"/>
+      <w:r>
+        <w:rPr>
+          <w:rFonts w:ascii="Arial" w:hAnsi="Arial" w:cs="Arial"/>
+        </w:rPr>
+        <w:t xml:space="preserve"> rollout status deploy/web -n week1</w:t>
       </w:r>
       <w:r>
         <w:rPr>
@@ -691,21 +1171,60 @@
           <w:rFonts w:ascii="Arial" w:hAnsi="Arial" w:cs="Arial"/>
         </w:rPr>
         <w:br/>
-        <w:t>kubectl get pods -n week1</w:t>
+      </w:r>
+      <w:proofErr w:type="spellStart"/>
+      <w:r>
+        <w:rPr>
+          <w:rFonts w:ascii="Arial" w:hAnsi="Arial" w:cs="Arial"/>
+        </w:rPr>
+        <w:t>kubectl</w:t>
+      </w:r>
+      <w:proofErr w:type="spellEnd"/>
+      <w:r>
+        <w:rPr>
+          <w:rFonts w:ascii="Arial" w:hAnsi="Arial" w:cs="Arial"/>
+        </w:rPr>
+        <w:t xml:space="preserve"> get pods -n week1</w:t>
       </w:r>
       <w:r>
         <w:rPr>
           <w:rFonts w:ascii="Arial" w:hAnsi="Arial" w:cs="Arial"/>
         </w:rPr>
         <w:br/>
-        <w:t>kubectl get svc -n week1</w:t>
+      </w:r>
+      <w:proofErr w:type="spellStart"/>
+      <w:r>
+        <w:rPr>
+          <w:rFonts w:ascii="Arial" w:hAnsi="Arial" w:cs="Arial"/>
+        </w:rPr>
+        <w:t>kubectl</w:t>
+      </w:r>
+      <w:proofErr w:type="spellEnd"/>
+      <w:r>
+        <w:rPr>
+          <w:rFonts w:ascii="Arial" w:hAnsi="Arial" w:cs="Arial"/>
+        </w:rPr>
+        <w:t xml:space="preserve"> get svc -n week1</w:t>
       </w:r>
       <w:r>
         <w:rPr>
           <w:rFonts w:ascii="Arial" w:hAnsi="Arial" w:cs="Arial"/>
         </w:rPr>
         <w:br/>
-        <w:t>kubectl get deploy -n week1</w:t>
+      </w:r>
+      <w:proofErr w:type="spellStart"/>
+      <w:r>
+        <w:rPr>
+          <w:rFonts w:ascii="Arial" w:hAnsi="Arial" w:cs="Arial"/>
+        </w:rPr>
+        <w:t>kubectl</w:t>
+      </w:r>
+      <w:proofErr w:type="spellEnd"/>
+      <w:r>
+        <w:rPr>
+          <w:rFonts w:ascii="Arial" w:hAnsi="Arial" w:cs="Arial"/>
+        </w:rPr>
+        <w:t xml:space="preserve"> get deploy -n week1</w:t>
       </w:r>
     </w:p>
     <w:p>
@@ -758,12 +1277,20 @@
         </w:rPr>
         <w:br/>
       </w:r>
+      <w:proofErr w:type="spellStart"/>
       <w:r>
         <w:rPr>
           <w:rFonts w:ascii="Arial" w:hAnsi="Arial" w:cs="Arial"/>
         </w:rPr>
         <w:lastRenderedPageBreak/>
-        <w:t>kubectl create namespace ingress-nginx</w:t>
+        <w:t>kubectl</w:t>
+      </w:r>
+      <w:proofErr w:type="spellEnd"/>
+      <w:r>
+        <w:rPr>
+          <w:rFonts w:ascii="Arial" w:hAnsi="Arial" w:cs="Arial"/>
+        </w:rPr>
+        <w:t xml:space="preserve"> create namespace ingress-nginx</w:t>
       </w:r>
       <w:r>
         <w:rPr>
@@ -790,7 +1317,20 @@
           <w:rFonts w:ascii="Arial" w:hAnsi="Arial" w:cs="Arial"/>
         </w:rPr>
         <w:br/>
-        <w:t>kubectl get svc ingress-nginx-controller -n ingress-nginx -o wide</w:t>
+      </w:r>
+      <w:proofErr w:type="spellStart"/>
+      <w:r>
+        <w:rPr>
+          <w:rFonts w:ascii="Arial" w:hAnsi="Arial" w:cs="Arial"/>
+        </w:rPr>
+        <w:t>kubectl</w:t>
+      </w:r>
+      <w:proofErr w:type="spellEnd"/>
+      <w:r>
+        <w:rPr>
+          <w:rFonts w:ascii="Arial" w:hAnsi="Arial" w:cs="Arial"/>
+        </w:rPr>
+        <w:t xml:space="preserve"> get svc ingress-nginx-controller -n ingress-nginx -o wide</w:t>
       </w:r>
     </w:p>
     <w:p>
@@ -808,7 +1348,25 @@
           <w:sz w:val="32"/>
           <w:szCs w:val="32"/>
         </w:rPr>
-        <w:t>6. Configure Ingress Routing (hostless HTTP routing)</w:t>
+        <w:t>6. Configure Ingress Routing (</w:t>
+      </w:r>
+      <w:proofErr w:type="spellStart"/>
+      <w:r>
+        <w:rPr>
+          <w:rFonts w:ascii="Arial" w:hAnsi="Arial" w:cs="Arial"/>
+          <w:sz w:val="32"/>
+          <w:szCs w:val="32"/>
+        </w:rPr>
+        <w:t>hostless</w:t>
+      </w:r>
+      <w:proofErr w:type="spellEnd"/>
+      <w:r>
+        <w:rPr>
+          <w:rFonts w:ascii="Arial" w:hAnsi="Arial" w:cs="Arial"/>
+          <w:sz w:val="32"/>
+          <w:szCs w:val="32"/>
+        </w:rPr>
+        <w:t xml:space="preserve"> HTTP routing)</w:t>
       </w:r>
     </w:p>
     <w:p>
@@ -821,7 +1379,35 @@
         <w:rPr>
           <w:rFonts w:ascii="Arial" w:hAnsi="Arial" w:cs="Arial"/>
         </w:rPr>
-        <w:t>This repository uses two hostless Ingress resources to implement fullstack routing:</w:t>
+        <w:t xml:space="preserve">This repository uses two </w:t>
+      </w:r>
+      <w:proofErr w:type="spellStart"/>
+      <w:r>
+        <w:rPr>
+          <w:rFonts w:ascii="Arial" w:hAnsi="Arial" w:cs="Arial"/>
+        </w:rPr>
+        <w:t>hostless</w:t>
+      </w:r>
+      <w:proofErr w:type="spellEnd"/>
+      <w:r>
+        <w:rPr>
+          <w:rFonts w:ascii="Arial" w:hAnsi="Arial" w:cs="Arial"/>
+        </w:rPr>
+        <w:t xml:space="preserve"> Ingress resources to implement </w:t>
+      </w:r>
+      <w:proofErr w:type="spellStart"/>
+      <w:r>
+        <w:rPr>
+          <w:rFonts w:ascii="Arial" w:hAnsi="Arial" w:cs="Arial"/>
+        </w:rPr>
+        <w:t>fullstack</w:t>
+      </w:r>
+      <w:proofErr w:type="spellEnd"/>
+      <w:r>
+        <w:rPr>
+          <w:rFonts w:ascii="Arial" w:hAnsi="Arial" w:cs="Arial"/>
+        </w:rPr>
+        <w:t xml:space="preserve"> routing:</w:t>
       </w:r>
       <w:r>
         <w:rPr>
@@ -835,7 +1421,49 @@
           <w:rFonts w:ascii="Arial" w:hAnsi="Arial" w:cs="Arial"/>
         </w:rPr>
         <w:br/>
-        <w:t>- api-ingress: routes '/api/*' to the api service (with regex + rewrite)</w:t>
+        <w:t xml:space="preserve">- </w:t>
+      </w:r>
+      <w:proofErr w:type="spellStart"/>
+      <w:r>
+        <w:rPr>
+          <w:rFonts w:ascii="Arial" w:hAnsi="Arial" w:cs="Arial"/>
+        </w:rPr>
+        <w:t>api</w:t>
+      </w:r>
+      <w:proofErr w:type="spellEnd"/>
+      <w:r>
+        <w:rPr>
+          <w:rFonts w:ascii="Arial" w:hAnsi="Arial" w:cs="Arial"/>
+        </w:rPr>
+        <w:t>-ingress: routes '/</w:t>
+      </w:r>
+      <w:proofErr w:type="spellStart"/>
+      <w:r>
+        <w:rPr>
+          <w:rFonts w:ascii="Arial" w:hAnsi="Arial" w:cs="Arial"/>
+        </w:rPr>
+        <w:t>api</w:t>
+      </w:r>
+      <w:proofErr w:type="spellEnd"/>
+      <w:r>
+        <w:rPr>
+          <w:rFonts w:ascii="Arial" w:hAnsi="Arial" w:cs="Arial"/>
+        </w:rPr>
+        <w:t xml:space="preserve">/*' to the </w:t>
+      </w:r>
+      <w:proofErr w:type="spellStart"/>
+      <w:r>
+        <w:rPr>
+          <w:rFonts w:ascii="Arial" w:hAnsi="Arial" w:cs="Arial"/>
+        </w:rPr>
+        <w:t>api</w:t>
+      </w:r>
+      <w:proofErr w:type="spellEnd"/>
+      <w:r>
+        <w:rPr>
+          <w:rFonts w:ascii="Arial" w:hAnsi="Arial" w:cs="Arial"/>
+        </w:rPr>
+        <w:t xml:space="preserve"> service (with regex + rewrite)</w:t>
       </w:r>
       <w:r>
         <w:rPr>
@@ -855,14 +1483,54 @@
           <w:rFonts w:ascii="Arial" w:hAnsi="Arial" w:cs="Arial"/>
         </w:rPr>
         <w:br/>
-        <w:t>kubectl apply -n week1 -f week1/api/k8s/30-api-ingress.yaml</w:t>
+      </w:r>
+      <w:proofErr w:type="spellStart"/>
+      <w:r>
+        <w:rPr>
+          <w:rFonts w:ascii="Arial" w:hAnsi="Arial" w:cs="Arial"/>
+        </w:rPr>
+        <w:t>kubectl</w:t>
+      </w:r>
+      <w:proofErr w:type="spellEnd"/>
+      <w:r>
+        <w:rPr>
+          <w:rFonts w:ascii="Arial" w:hAnsi="Arial" w:cs="Arial"/>
+        </w:rPr>
+        <w:t xml:space="preserve"> apply -n week1 -f week1/</w:t>
+      </w:r>
+      <w:proofErr w:type="spellStart"/>
+      <w:r>
+        <w:rPr>
+          <w:rFonts w:ascii="Arial" w:hAnsi="Arial" w:cs="Arial"/>
+        </w:rPr>
+        <w:t>api</w:t>
+      </w:r>
+      <w:proofErr w:type="spellEnd"/>
+      <w:r>
+        <w:rPr>
+          <w:rFonts w:ascii="Arial" w:hAnsi="Arial" w:cs="Arial"/>
+        </w:rPr>
+        <w:t>/k8s/30-api-ingress.yaml</w:t>
       </w:r>
       <w:r>
         <w:rPr>
           <w:rFonts w:ascii="Arial" w:hAnsi="Arial" w:cs="Arial"/>
         </w:rPr>
         <w:br/>
-        <w:t>kubectl apply -n week1 -f week1/web/k8s/30-app-ingress.yaml</w:t>
+      </w:r>
+      <w:proofErr w:type="spellStart"/>
+      <w:r>
+        <w:rPr>
+          <w:rFonts w:ascii="Arial" w:hAnsi="Arial" w:cs="Arial"/>
+        </w:rPr>
+        <w:t>kubectl</w:t>
+      </w:r>
+      <w:proofErr w:type="spellEnd"/>
+      <w:r>
+        <w:rPr>
+          <w:rFonts w:ascii="Arial" w:hAnsi="Arial" w:cs="Arial"/>
+        </w:rPr>
+        <w:t xml:space="preserve"> apply -n week1 -f week1/web/k8s/30-app-ingress.yaml</w:t>
       </w:r>
       <w:r>
         <w:rPr>
@@ -882,7 +1550,20 @@
           <w:rFonts w:ascii="Arial" w:hAnsi="Arial" w:cs="Arial"/>
         </w:rPr>
         <w:br/>
-        <w:t>kubectl get ingress -n week1</w:t>
+      </w:r>
+      <w:proofErr w:type="spellStart"/>
+      <w:r>
+        <w:rPr>
+          <w:rFonts w:ascii="Arial" w:hAnsi="Arial" w:cs="Arial"/>
+        </w:rPr>
+        <w:t>kubectl</w:t>
+      </w:r>
+      <w:proofErr w:type="spellEnd"/>
+      <w:r>
+        <w:rPr>
+          <w:rFonts w:ascii="Arial" w:hAnsi="Arial" w:cs="Arial"/>
+        </w:rPr>
+        <w:t xml:space="preserve"> get ingress -n week1</w:t>
       </w:r>
     </w:p>
     <w:p>
@@ -940,7 +1621,7 @@
         <w:rPr>
           <w:rFonts w:ascii="Arial" w:hAnsi="Arial" w:cs="Arial"/>
         </w:rPr>
-        <w:t>https://suited-nominated-characteristic-cams.trycloudflare.com/api/health</w:t>
+        <w:t>https://suited-nominated-characteristic-cams.trycloudflare.com/health</w:t>
       </w:r>
     </w:p>
     <w:p>
@@ -974,21 +1655,74 @@
           <w:rFonts w:ascii="Arial" w:hAnsi="Arial" w:cs="Arial"/>
         </w:rPr>
         <w:br/>
-        <w:t>kubectl get deploy -n week1</w:t>
+      </w:r>
+      <w:proofErr w:type="spellStart"/>
+      <w:r>
+        <w:rPr>
+          <w:rFonts w:ascii="Arial" w:hAnsi="Arial" w:cs="Arial"/>
+        </w:rPr>
+        <w:t>kubectl</w:t>
+      </w:r>
+      <w:proofErr w:type="spellEnd"/>
+      <w:r>
+        <w:rPr>
+          <w:rFonts w:ascii="Arial" w:hAnsi="Arial" w:cs="Arial"/>
+        </w:rPr>
+        <w:t xml:space="preserve"> get deploy -n week1</w:t>
       </w:r>
       <w:r>
         <w:rPr>
           <w:rFonts w:ascii="Arial" w:hAnsi="Arial" w:cs="Arial"/>
         </w:rPr>
         <w:br/>
-        <w:t>kubectl logs -n week1 deploy/ingress-tunnel --tail=200</w:t>
+      </w:r>
+      <w:proofErr w:type="spellStart"/>
+      <w:r>
+        <w:rPr>
+          <w:rFonts w:ascii="Arial" w:hAnsi="Arial" w:cs="Arial"/>
+        </w:rPr>
+        <w:t>kubectl</w:t>
+      </w:r>
+      <w:proofErr w:type="spellEnd"/>
+      <w:r>
+        <w:rPr>
+          <w:rFonts w:ascii="Arial" w:hAnsi="Arial" w:cs="Arial"/>
+        </w:rPr>
+        <w:t xml:space="preserve"> logs -n week1 deploy/ingress-tunnel --tail=200</w:t>
       </w:r>
       <w:r>
         <w:rPr>
           <w:rFonts w:ascii="Arial" w:hAnsi="Arial" w:cs="Arial"/>
         </w:rPr>
         <w:br/>
-        <w:t>kubectl logs -n week1 deploy/api-tunnel --tail=200</w:t>
+      </w:r>
+      <w:proofErr w:type="spellStart"/>
+      <w:r>
+        <w:rPr>
+          <w:rFonts w:ascii="Arial" w:hAnsi="Arial" w:cs="Arial"/>
+        </w:rPr>
+        <w:t>kubectl</w:t>
+      </w:r>
+      <w:proofErr w:type="spellEnd"/>
+      <w:r>
+        <w:rPr>
+          <w:rFonts w:ascii="Arial" w:hAnsi="Arial" w:cs="Arial"/>
+        </w:rPr>
+        <w:t xml:space="preserve"> logs -n week1 deploy/</w:t>
+      </w:r>
+      <w:proofErr w:type="spellStart"/>
+      <w:r>
+        <w:rPr>
+          <w:rFonts w:ascii="Arial" w:hAnsi="Arial" w:cs="Arial"/>
+        </w:rPr>
+        <w:t>api</w:t>
+      </w:r>
+      <w:proofErr w:type="spellEnd"/>
+      <w:r>
+        <w:rPr>
+          <w:rFonts w:ascii="Arial" w:hAnsi="Arial" w:cs="Arial"/>
+        </w:rPr>
+        <w:t>-tunnel --tail=200</w:t>
       </w:r>
     </w:p>
     <w:p>
@@ -1026,14 +1760,110 @@
           <w:rFonts w:ascii="Arial" w:hAnsi="Arial" w:cs="Arial"/>
         </w:rPr>
         <w:br/>
-        <w:t>kubectl get deploy api -n week1 -o jsonpath="{.spec.template.spec.containers[0].image}"</w:t>
+      </w:r>
+      <w:proofErr w:type="spellStart"/>
+      <w:r>
+        <w:rPr>
+          <w:rFonts w:ascii="Arial" w:hAnsi="Arial" w:cs="Arial"/>
+        </w:rPr>
+        <w:t>kubectl</w:t>
+      </w:r>
+      <w:proofErr w:type="spellEnd"/>
+      <w:r>
+        <w:rPr>
+          <w:rFonts w:ascii="Arial" w:hAnsi="Arial" w:cs="Arial"/>
+        </w:rPr>
+        <w:t xml:space="preserve"> get deploy </w:t>
+      </w:r>
+      <w:proofErr w:type="spellStart"/>
+      <w:r>
+        <w:rPr>
+          <w:rFonts w:ascii="Arial" w:hAnsi="Arial" w:cs="Arial"/>
+        </w:rPr>
+        <w:t>api</w:t>
+      </w:r>
+      <w:proofErr w:type="spellEnd"/>
+      <w:r>
+        <w:rPr>
+          <w:rFonts w:ascii="Arial" w:hAnsi="Arial" w:cs="Arial"/>
+        </w:rPr>
+        <w:t xml:space="preserve"> -n week1 -o </w:t>
+      </w:r>
+      <w:proofErr w:type="spellStart"/>
+      <w:r>
+        <w:rPr>
+          <w:rFonts w:ascii="Arial" w:hAnsi="Arial" w:cs="Arial"/>
+        </w:rPr>
+        <w:t>jsonpath</w:t>
+      </w:r>
+      <w:proofErr w:type="spellEnd"/>
+      <w:r>
+        <w:rPr>
+          <w:rFonts w:ascii="Arial" w:hAnsi="Arial" w:cs="Arial"/>
+        </w:rPr>
+        <w:t>="{.</w:t>
+      </w:r>
+      <w:proofErr w:type="spellStart"/>
+      <w:r>
+        <w:rPr>
+          <w:rFonts w:ascii="Arial" w:hAnsi="Arial" w:cs="Arial"/>
+        </w:rPr>
+        <w:t>spec.template.spec.containers</w:t>
+      </w:r>
+      <w:proofErr w:type="spellEnd"/>
+      <w:r>
+        <w:rPr>
+          <w:rFonts w:ascii="Arial" w:hAnsi="Arial" w:cs="Arial"/>
+        </w:rPr>
+        <w:t>[0].image}"</w:t>
       </w:r>
       <w:r>
         <w:rPr>
           <w:rFonts w:ascii="Arial" w:hAnsi="Arial" w:cs="Arial"/>
         </w:rPr>
         <w:br/>
-        <w:t>kubectl get deploy web -n week1 -o jsonpath="{.spec.template.spec.containers[0].image}"</w:t>
+      </w:r>
+      <w:proofErr w:type="spellStart"/>
+      <w:r>
+        <w:rPr>
+          <w:rFonts w:ascii="Arial" w:hAnsi="Arial" w:cs="Arial"/>
+        </w:rPr>
+        <w:t>kubectl</w:t>
+      </w:r>
+      <w:proofErr w:type="spellEnd"/>
+      <w:r>
+        <w:rPr>
+          <w:rFonts w:ascii="Arial" w:hAnsi="Arial" w:cs="Arial"/>
+        </w:rPr>
+        <w:t xml:space="preserve"> get deploy web -n week1 -o </w:t>
+      </w:r>
+      <w:proofErr w:type="spellStart"/>
+      <w:r>
+        <w:rPr>
+          <w:rFonts w:ascii="Arial" w:hAnsi="Arial" w:cs="Arial"/>
+        </w:rPr>
+        <w:t>jsonpath</w:t>
+      </w:r>
+      <w:proofErr w:type="spellEnd"/>
+      <w:r>
+        <w:rPr>
+          <w:rFonts w:ascii="Arial" w:hAnsi="Arial" w:cs="Arial"/>
+        </w:rPr>
+        <w:t>="{.</w:t>
+      </w:r>
+      <w:proofErr w:type="spellStart"/>
+      <w:r>
+        <w:rPr>
+          <w:rFonts w:ascii="Arial" w:hAnsi="Arial" w:cs="Arial"/>
+        </w:rPr>
+        <w:t>spec.template.spec.containers</w:t>
+      </w:r>
+      <w:proofErr w:type="spellEnd"/>
+      <w:r>
+        <w:rPr>
+          <w:rFonts w:ascii="Arial" w:hAnsi="Arial" w:cs="Arial"/>
+        </w:rPr>
+        <w:t>[0].image}"</w:t>
       </w:r>
       <w:r>
         <w:rPr>
@@ -1053,7 +1883,20 @@
           <w:rFonts w:ascii="Arial" w:hAnsi="Arial" w:cs="Arial"/>
         </w:rPr>
         <w:br/>
-        <w:t>kubectl get ingress -n week1</w:t>
+      </w:r>
+      <w:proofErr w:type="spellStart"/>
+      <w:r>
+        <w:rPr>
+          <w:rFonts w:ascii="Arial" w:hAnsi="Arial" w:cs="Arial"/>
+        </w:rPr>
+        <w:t>kubectl</w:t>
+      </w:r>
+      <w:proofErr w:type="spellEnd"/>
+      <w:r>
+        <w:rPr>
+          <w:rFonts w:ascii="Arial" w:hAnsi="Arial" w:cs="Arial"/>
+        </w:rPr>
+        <w:t xml:space="preserve"> get ingress -n week1</w:t>
       </w:r>
       <w:r>
         <w:rPr>
@@ -1106,7 +1949,7 @@
           <w:rFonts w:ascii="Arial" w:hAnsi="Arial" w:cs="Arial"/>
         </w:rPr>
         <w:br/>
-        <w:t>- https://suited-nominated-characteristic-cams.trycloudflare.com/api/health</w:t>
+        <w:t>- https://suited-nominated-characteristic-cams.trycloudflare.com/health</w:t>
       </w:r>
     </w:p>
     <w:sectPr>

</xml_diff>

<commit_message>
UI polish (web): cleanup copy + styling tweaks
</commit_message>
<xml_diff>
--- a/Deployment_Guide.docx
+++ b/Deployment_Guide.docx
@@ -35,23 +35,13 @@
         </w:rPr>
         <w:t xml:space="preserve">– </w:t>
       </w:r>
-      <w:proofErr w:type="spellStart"/>
       <w:r>
         <w:rPr>
           <w:rFonts w:ascii="Arial" w:hAnsi="Arial" w:cs="Arial"/>
           <w:sz w:val="40"/>
           <w:szCs w:val="40"/>
         </w:rPr>
-        <w:t>Fullstack</w:t>
-      </w:r>
-      <w:proofErr w:type="spellEnd"/>
-      <w:r>
-        <w:rPr>
-          <w:rFonts w:ascii="Arial" w:hAnsi="Arial" w:cs="Arial"/>
-          <w:sz w:val="40"/>
-          <w:szCs w:val="40"/>
-        </w:rPr>
-        <w:t xml:space="preserve"> App on Azure Cloud </w:t>
+        <w:t xml:space="preserve">Fullstack App on Azure Cloud </w:t>
       </w:r>
       <w:r>
         <w:rPr>
@@ -72,21 +62,7 @@
         <w:rPr>
           <w:rFonts w:ascii="Arial" w:hAnsi="Arial" w:cs="Arial"/>
         </w:rPr>
-        <w:t xml:space="preserve">This document describes an end-to-end deployment starting from Azure resource provisioning (RG/ACR/AKS), deploying API + Web on AKS with NGINX Ingress routing, and exposing the application externally via Cloudflare Tunnel. This version is aligned with the current repository/cluster setup (week1 namespace, </w:t>
-      </w:r>
-      <w:proofErr w:type="spellStart"/>
-      <w:r>
-        <w:rPr>
-          <w:rFonts w:ascii="Arial" w:hAnsi="Arial" w:cs="Arial"/>
-        </w:rPr>
-        <w:t>hostless</w:t>
-      </w:r>
-      <w:proofErr w:type="spellEnd"/>
-      <w:r>
-        <w:rPr>
-          <w:rFonts w:ascii="Arial" w:hAnsi="Arial" w:cs="Arial"/>
-        </w:rPr>
-        <w:t xml:space="preserve"> HTTP Ingress).</w:t>
+        <w:t>This document describes an end-to-end deployment starting from Azure resource provisioning (RG/ACR/AKS), deploying API + Web on AKS with NGINX Ingress routing, and exposing the application externally via Cloudflare Tunnel. This version is aligned with the current repository/cluster setup (week1 namespace, hostless HTTP Ingress).</w:t>
       </w:r>
     </w:p>
     <w:p>
@@ -118,21 +94,7 @@
         <w:rPr>
           <w:rFonts w:ascii="Arial" w:hAnsi="Arial" w:cs="Arial"/>
         </w:rPr>
-        <w:t xml:space="preserve">Azure Subscription: </w:t>
-      </w:r>
-      <w:proofErr w:type="spellStart"/>
-      <w:r>
-        <w:rPr>
-          <w:rFonts w:ascii="Arial" w:hAnsi="Arial" w:cs="Arial"/>
-        </w:rPr>
-        <w:t>MindX</w:t>
-      </w:r>
-      <w:proofErr w:type="spellEnd"/>
-      <w:r>
-        <w:rPr>
-          <w:rFonts w:ascii="Arial" w:hAnsi="Arial" w:cs="Arial"/>
-        </w:rPr>
-        <w:t xml:space="preserve"> Develop Azure Subscription</w:t>
+        <w:t>Azure Subscription: MindX Develop Azure Subscription</w:t>
       </w:r>
     </w:p>
     <w:p>
@@ -160,16 +122,8 @@
         <w:rPr>
           <w:rFonts w:ascii="Arial" w:hAnsi="Arial" w:cs="Arial"/>
         </w:rPr>
-        <w:t xml:space="preserve">Location: </w:t>
+        <w:t>Location: southeastasia</w:t>
       </w:r>
-      <w:proofErr w:type="spellStart"/>
-      <w:r>
-        <w:rPr>
-          <w:rFonts w:ascii="Arial" w:hAnsi="Arial" w:cs="Arial"/>
-        </w:rPr>
-        <w:t>southeastasia</w:t>
-      </w:r>
-      <w:proofErr w:type="spellEnd"/>
     </w:p>
     <w:p>
       <w:pPr>
@@ -266,13 +220,13 @@
         <w:rPr>
           <w:rFonts w:ascii="Arial" w:hAnsi="Arial" w:cs="Arial"/>
         </w:rPr>
-        <w:t>Web image tag in use: 1.0.</w:t>
+        <w:t>Web image tag in use: 1.</w:t>
       </w:r>
       <w:r>
         <w:rPr>
           <w:rFonts w:ascii="Arial" w:hAnsi="Arial" w:cs="Arial"/>
         </w:rPr>
-        <w:t>3</w:t>
+        <w:t>2.4</w:t>
       </w:r>
     </w:p>
     <w:p>
@@ -300,35 +254,7 @@
         <w:rPr>
           <w:rFonts w:ascii="Arial" w:hAnsi="Arial" w:cs="Arial"/>
         </w:rPr>
-        <w:t xml:space="preserve">Tunnel runtime: in-cluster </w:t>
-      </w:r>
-      <w:proofErr w:type="spellStart"/>
-      <w:r>
-        <w:rPr>
-          <w:rFonts w:ascii="Arial" w:hAnsi="Arial" w:cs="Arial"/>
-        </w:rPr>
-        <w:t>cloudflared</w:t>
-      </w:r>
-      <w:proofErr w:type="spellEnd"/>
-      <w:r>
-        <w:rPr>
-          <w:rFonts w:ascii="Arial" w:hAnsi="Arial" w:cs="Arial"/>
-        </w:rPr>
-        <w:t xml:space="preserve"> deployments (</w:t>
-      </w:r>
-      <w:proofErr w:type="spellStart"/>
-      <w:r>
-        <w:rPr>
-          <w:rFonts w:ascii="Arial" w:hAnsi="Arial" w:cs="Arial"/>
-        </w:rPr>
-        <w:t>api</w:t>
-      </w:r>
-      <w:proofErr w:type="spellEnd"/>
-      <w:r>
-        <w:rPr>
-          <w:rFonts w:ascii="Arial" w:hAnsi="Arial" w:cs="Arial"/>
-        </w:rPr>
-        <w:t>-tunnel, ingress-tunnel)</w:t>
+        <w:t>Tunnel runtime: in-cluster cloudflared deployments (api-tunnel, ingress-tunnel)</w:t>
       </w:r>
     </w:p>
     <w:p>
@@ -360,21 +286,7 @@
         <w:rPr>
           <w:rFonts w:ascii="Arial" w:hAnsi="Arial" w:cs="Arial"/>
         </w:rPr>
-        <w:t>Azure CLI installed and authenticated (</w:t>
-      </w:r>
-      <w:proofErr w:type="spellStart"/>
-      <w:r>
-        <w:rPr>
-          <w:rFonts w:ascii="Arial" w:hAnsi="Arial" w:cs="Arial"/>
-        </w:rPr>
-        <w:t>az</w:t>
-      </w:r>
-      <w:proofErr w:type="spellEnd"/>
-      <w:r>
-        <w:rPr>
-          <w:rFonts w:ascii="Arial" w:hAnsi="Arial" w:cs="Arial"/>
-        </w:rPr>
-        <w:t xml:space="preserve"> login)</w:t>
+        <w:t>Azure CLI installed and authenticated (az login)</w:t>
       </w:r>
     </w:p>
     <w:p>
@@ -398,19 +310,11 @@
           <w:rFonts w:ascii="Arial" w:hAnsi="Arial" w:cs="Arial"/>
         </w:rPr>
       </w:pPr>
-      <w:proofErr w:type="spellStart"/>
       <w:r>
         <w:rPr>
           <w:rFonts w:ascii="Arial" w:hAnsi="Arial" w:cs="Arial"/>
         </w:rPr>
-        <w:t>kubectl</w:t>
-      </w:r>
-      <w:proofErr w:type="spellEnd"/>
-      <w:r>
-        <w:rPr>
-          <w:rFonts w:ascii="Arial" w:hAnsi="Arial" w:cs="Arial"/>
-        </w:rPr>
-        <w:t xml:space="preserve"> installed and configured</w:t>
+        <w:t>kubectl installed and configured</w:t>
       </w:r>
     </w:p>
     <w:p>
@@ -476,29 +380,8 @@
           <w:rFonts w:ascii="Arial" w:hAnsi="Arial" w:cs="Arial"/>
         </w:rPr>
         <w:br/>
+        <w:t>az group create --name mindx-intern-02-rg --location southeastasia</w:t>
       </w:r>
-      <w:proofErr w:type="spellStart"/>
-      <w:r>
-        <w:rPr>
-          <w:rFonts w:ascii="Arial" w:hAnsi="Arial" w:cs="Arial"/>
-        </w:rPr>
-        <w:t>az</w:t>
-      </w:r>
-      <w:proofErr w:type="spellEnd"/>
-      <w:r>
-        <w:rPr>
-          <w:rFonts w:ascii="Arial" w:hAnsi="Arial" w:cs="Arial"/>
-        </w:rPr>
-        <w:t xml:space="preserve"> group create --name mindx-intern-02-rg --location </w:t>
-      </w:r>
-      <w:proofErr w:type="spellStart"/>
-      <w:r>
-        <w:rPr>
-          <w:rFonts w:ascii="Arial" w:hAnsi="Arial" w:cs="Arial"/>
-        </w:rPr>
-        <w:t>southeastasia</w:t>
-      </w:r>
-      <w:proofErr w:type="spellEnd"/>
       <w:r>
         <w:rPr>
           <w:rFonts w:ascii="Arial" w:hAnsi="Arial" w:cs="Arial"/>
@@ -517,82 +400,14 @@
           <w:rFonts w:ascii="Arial" w:hAnsi="Arial" w:cs="Arial"/>
         </w:rPr>
         <w:br/>
-      </w:r>
-      <w:proofErr w:type="spellStart"/>
-      <w:r>
-        <w:rPr>
-          <w:rFonts w:ascii="Arial" w:hAnsi="Arial" w:cs="Arial"/>
-        </w:rPr>
-        <w:t>az</w:t>
-      </w:r>
-      <w:proofErr w:type="spellEnd"/>
-      <w:r>
-        <w:rPr>
-          <w:rFonts w:ascii="Arial" w:hAnsi="Arial" w:cs="Arial"/>
-        </w:rPr>
-        <w:t xml:space="preserve"> </w:t>
-      </w:r>
-      <w:proofErr w:type="spellStart"/>
-      <w:r>
-        <w:rPr>
-          <w:rFonts w:ascii="Arial" w:hAnsi="Arial" w:cs="Arial"/>
-        </w:rPr>
-        <w:t>acr</w:t>
-      </w:r>
-      <w:proofErr w:type="spellEnd"/>
-      <w:r>
-        <w:rPr>
-          <w:rFonts w:ascii="Arial" w:hAnsi="Arial" w:cs="Arial"/>
-        </w:rPr>
-        <w:t xml:space="preserve"> create --resource-group mindx-intern-02-rg --name mindxintern02acr01 --</w:t>
-      </w:r>
-      <w:proofErr w:type="spellStart"/>
-      <w:r>
-        <w:rPr>
-          <w:rFonts w:ascii="Arial" w:hAnsi="Arial" w:cs="Arial"/>
-        </w:rPr>
-        <w:t>sku</w:t>
-      </w:r>
-      <w:proofErr w:type="spellEnd"/>
-      <w:r>
-        <w:rPr>
-          <w:rFonts w:ascii="Arial" w:hAnsi="Arial" w:cs="Arial"/>
-        </w:rPr>
-        <w:t xml:space="preserve"> Basic</w:t>
+        <w:t>az acr create --resource-group mindx-intern-02-rg --name mindxintern02acr01 --sku Basic</w:t>
       </w:r>
       <w:r>
         <w:rPr>
           <w:rFonts w:ascii="Arial" w:hAnsi="Arial" w:cs="Arial"/>
         </w:rPr>
         <w:br/>
-      </w:r>
-      <w:proofErr w:type="spellStart"/>
-      <w:r>
-        <w:rPr>
-          <w:rFonts w:ascii="Arial" w:hAnsi="Arial" w:cs="Arial"/>
-        </w:rPr>
-        <w:t>az</w:t>
-      </w:r>
-      <w:proofErr w:type="spellEnd"/>
-      <w:r>
-        <w:rPr>
-          <w:rFonts w:ascii="Arial" w:hAnsi="Arial" w:cs="Arial"/>
-        </w:rPr>
-        <w:t xml:space="preserve"> </w:t>
-      </w:r>
-      <w:proofErr w:type="spellStart"/>
-      <w:r>
-        <w:rPr>
-          <w:rFonts w:ascii="Arial" w:hAnsi="Arial" w:cs="Arial"/>
-        </w:rPr>
-        <w:t>acr</w:t>
-      </w:r>
-      <w:proofErr w:type="spellEnd"/>
-      <w:r>
-        <w:rPr>
-          <w:rFonts w:ascii="Arial" w:hAnsi="Arial" w:cs="Arial"/>
-        </w:rPr>
-        <w:t xml:space="preserve"> login --name mindxintern02acr01</w:t>
+        <w:t>az acr login --name mindxintern02acr01</w:t>
       </w:r>
       <w:r>
         <w:rPr>
@@ -612,62 +427,7 @@
           <w:rFonts w:ascii="Arial" w:hAnsi="Arial" w:cs="Arial"/>
         </w:rPr>
         <w:br/>
-      </w:r>
-      <w:proofErr w:type="spellStart"/>
-      <w:r>
-        <w:rPr>
-          <w:rFonts w:ascii="Arial" w:hAnsi="Arial" w:cs="Arial"/>
-        </w:rPr>
-        <w:t>az</w:t>
-      </w:r>
-      <w:proofErr w:type="spellEnd"/>
-      <w:r>
-        <w:rPr>
-          <w:rFonts w:ascii="Arial" w:hAnsi="Arial" w:cs="Arial"/>
-        </w:rPr>
-        <w:t xml:space="preserve"> </w:t>
-      </w:r>
-      <w:proofErr w:type="spellStart"/>
-      <w:r>
-        <w:rPr>
-          <w:rFonts w:ascii="Arial" w:hAnsi="Arial" w:cs="Arial"/>
-        </w:rPr>
-        <w:t>aks</w:t>
-      </w:r>
-      <w:proofErr w:type="spellEnd"/>
-      <w:r>
-        <w:rPr>
-          <w:rFonts w:ascii="Arial" w:hAnsi="Arial" w:cs="Arial"/>
-        </w:rPr>
-        <w:t xml:space="preserve"> create --resource-group mindx-intern-02-rg --name mindx-intern-02-aks --location </w:t>
-      </w:r>
-      <w:proofErr w:type="spellStart"/>
-      <w:r>
-        <w:rPr>
-          <w:rFonts w:ascii="Arial" w:hAnsi="Arial" w:cs="Arial"/>
-        </w:rPr>
-        <w:t>southeastasia</w:t>
-      </w:r>
-      <w:proofErr w:type="spellEnd"/>
-      <w:r>
-        <w:rPr>
-          <w:rFonts w:ascii="Arial" w:hAnsi="Arial" w:cs="Arial"/>
-        </w:rPr>
-        <w:t xml:space="preserve"> --node-count 1 --enable-managed-identity --attach-</w:t>
-      </w:r>
-      <w:proofErr w:type="spellStart"/>
-      <w:r>
-        <w:rPr>
-          <w:rFonts w:ascii="Arial" w:hAnsi="Arial" w:cs="Arial"/>
-        </w:rPr>
-        <w:t>acr</w:t>
-      </w:r>
-      <w:proofErr w:type="spellEnd"/>
-      <w:r>
-        <w:rPr>
-          <w:rFonts w:ascii="Arial" w:hAnsi="Arial" w:cs="Arial"/>
-        </w:rPr>
-        <w:t xml:space="preserve"> </w:t>
+        <w:t xml:space="preserve">az aks create --resource-group mindx-intern-02-rg --name mindx-intern-02-aks --location southeastasia --node-count 1 --enable-managed-identity --attach-acr </w:t>
       </w:r>
       <w:r>
         <w:rPr>
@@ -694,74 +454,21 @@
           <w:rFonts w:ascii="Arial" w:hAnsi="Arial" w:cs="Arial"/>
         </w:rPr>
         <w:br/>
-      </w:r>
-      <w:proofErr w:type="spellStart"/>
-      <w:r>
-        <w:rPr>
-          <w:rFonts w:ascii="Arial" w:hAnsi="Arial" w:cs="Arial"/>
-        </w:rPr>
-        <w:t>az</w:t>
-      </w:r>
-      <w:proofErr w:type="spellEnd"/>
-      <w:r>
-        <w:rPr>
-          <w:rFonts w:ascii="Arial" w:hAnsi="Arial" w:cs="Arial"/>
-        </w:rPr>
-        <w:t xml:space="preserve"> </w:t>
-      </w:r>
-      <w:proofErr w:type="spellStart"/>
-      <w:r>
-        <w:rPr>
-          <w:rFonts w:ascii="Arial" w:hAnsi="Arial" w:cs="Arial"/>
-        </w:rPr>
-        <w:t>aks</w:t>
-      </w:r>
-      <w:proofErr w:type="spellEnd"/>
-      <w:r>
-        <w:rPr>
-          <w:rFonts w:ascii="Arial" w:hAnsi="Arial" w:cs="Arial"/>
-        </w:rPr>
-        <w:t xml:space="preserve"> get-credentials --resource-group mindx-intern-02-rg --name mindx-intern-02-aks --overwrite-existing</w:t>
+        <w:t>az aks get-credentials --resource-group mindx-intern-02-rg --name mindx-intern-02-aks --overwrite-existing</w:t>
       </w:r>
       <w:r>
         <w:rPr>
           <w:rFonts w:ascii="Arial" w:hAnsi="Arial" w:cs="Arial"/>
         </w:rPr>
         <w:br/>
-      </w:r>
-      <w:proofErr w:type="spellStart"/>
-      <w:r>
-        <w:rPr>
-          <w:rFonts w:ascii="Arial" w:hAnsi="Arial" w:cs="Arial"/>
-        </w:rPr>
-        <w:t>kubectl</w:t>
-      </w:r>
-      <w:proofErr w:type="spellEnd"/>
-      <w:r>
-        <w:rPr>
-          <w:rFonts w:ascii="Arial" w:hAnsi="Arial" w:cs="Arial"/>
-        </w:rPr>
-        <w:t xml:space="preserve"> cluster-info</w:t>
+        <w:t>kubectl cluster-info</w:t>
       </w:r>
       <w:r>
         <w:rPr>
           <w:rFonts w:ascii="Arial" w:hAnsi="Arial" w:cs="Arial"/>
         </w:rPr>
         <w:br/>
-      </w:r>
-      <w:proofErr w:type="spellStart"/>
-      <w:r>
-        <w:rPr>
-          <w:rFonts w:ascii="Arial" w:hAnsi="Arial" w:cs="Arial"/>
-        </w:rPr>
-        <w:t>kubectl</w:t>
-      </w:r>
-      <w:proofErr w:type="spellEnd"/>
-      <w:r>
-        <w:rPr>
-          <w:rFonts w:ascii="Arial" w:hAnsi="Arial" w:cs="Arial"/>
-        </w:rPr>
-        <w:t xml:space="preserve"> get nodes</w:t>
+        <w:t>kubectl get nodes</w:t>
       </w:r>
     </w:p>
     <w:p>
@@ -799,16 +506,8 @@
           <w:rFonts w:ascii="Arial" w:hAnsi="Arial" w:cs="Arial"/>
         </w:rPr>
         <w:br/>
-        <w:t>docker build -t mindxintern02acr01.azurecr.io/api:1.1.0 ./week1/</w:t>
+        <w:t>docker build -t mindxintern02acr01.azurecr.io/api:1.1.0 ./week1/api</w:t>
       </w:r>
-      <w:proofErr w:type="spellStart"/>
-      <w:r>
-        <w:rPr>
-          <w:rFonts w:ascii="Arial" w:hAnsi="Arial" w:cs="Arial"/>
-        </w:rPr>
-        <w:t>api</w:t>
-      </w:r>
-      <w:proofErr w:type="spellEnd"/>
       <w:r>
         <w:rPr>
           <w:rFonts w:ascii="Arial" w:hAnsi="Arial" w:cs="Arial"/>
@@ -846,13 +545,13 @@
           <w:rFonts w:ascii="Arial" w:hAnsi="Arial" w:cs="Arial"/>
         </w:rPr>
         <w:br/>
-        <w:t>docker build -t mindxintern02acr01.azurecr.io/web:1.0.</w:t>
+        <w:t>docker build -t mindxintern02acr01.azurecr.io/web:1.</w:t>
       </w:r>
       <w:r>
         <w:rPr>
           <w:rFonts w:ascii="Arial" w:hAnsi="Arial" w:cs="Arial"/>
         </w:rPr>
-        <w:t>3</w:t>
+        <w:t>2.4</w:t>
       </w:r>
       <w:r>
         <w:rPr>
@@ -865,13 +564,13 @@
           <w:rFonts w:ascii="Arial" w:hAnsi="Arial" w:cs="Arial"/>
         </w:rPr>
         <w:br/>
-        <w:t>docker push mindxintern02acr01.azurecr.io/web:1.0.</w:t>
+        <w:t>docker push mindxintern02acr01.azurecr.io/web:1.</w:t>
       </w:r>
       <w:r>
         <w:rPr>
           <w:rFonts w:ascii="Arial" w:hAnsi="Arial" w:cs="Arial"/>
         </w:rPr>
-        <w:t>3</w:t>
+        <w:t>2.4</w:t>
       </w:r>
       <w:r>
         <w:rPr>
@@ -891,82 +590,14 @@
           <w:rFonts w:ascii="Arial" w:hAnsi="Arial" w:cs="Arial"/>
         </w:rPr>
         <w:br/>
-      </w:r>
-      <w:proofErr w:type="spellStart"/>
-      <w:r>
-        <w:rPr>
-          <w:rFonts w:ascii="Arial" w:hAnsi="Arial" w:cs="Arial"/>
-        </w:rPr>
-        <w:t>az</w:t>
-      </w:r>
-      <w:proofErr w:type="spellEnd"/>
-      <w:r>
-        <w:rPr>
-          <w:rFonts w:ascii="Arial" w:hAnsi="Arial" w:cs="Arial"/>
-        </w:rPr>
-        <w:t xml:space="preserve"> </w:t>
-      </w:r>
-      <w:proofErr w:type="spellStart"/>
-      <w:r>
-        <w:rPr>
-          <w:rFonts w:ascii="Arial" w:hAnsi="Arial" w:cs="Arial"/>
-        </w:rPr>
-        <w:t>acr</w:t>
-      </w:r>
-      <w:proofErr w:type="spellEnd"/>
-      <w:r>
-        <w:rPr>
-          <w:rFonts w:ascii="Arial" w:hAnsi="Arial" w:cs="Arial"/>
-        </w:rPr>
-        <w:t xml:space="preserve"> repository show-tags --name mindxintern02acr01 --repository </w:t>
-      </w:r>
-      <w:proofErr w:type="spellStart"/>
-      <w:r>
-        <w:rPr>
-          <w:rFonts w:ascii="Arial" w:hAnsi="Arial" w:cs="Arial"/>
-        </w:rPr>
-        <w:t>api</w:t>
-      </w:r>
-      <w:proofErr w:type="spellEnd"/>
-      <w:r>
-        <w:rPr>
-          <w:rFonts w:ascii="Arial" w:hAnsi="Arial" w:cs="Arial"/>
-        </w:rPr>
-        <w:t xml:space="preserve"> --output table</w:t>
+        <w:t>az acr repository show-tags --name mindxintern02acr01 --repository api --output table</w:t>
       </w:r>
       <w:r>
         <w:rPr>
           <w:rFonts w:ascii="Arial" w:hAnsi="Arial" w:cs="Arial"/>
         </w:rPr>
         <w:br/>
-      </w:r>
-      <w:proofErr w:type="spellStart"/>
-      <w:r>
-        <w:rPr>
-          <w:rFonts w:ascii="Arial" w:hAnsi="Arial" w:cs="Arial"/>
-        </w:rPr>
-        <w:t>az</w:t>
-      </w:r>
-      <w:proofErr w:type="spellEnd"/>
-      <w:r>
-        <w:rPr>
-          <w:rFonts w:ascii="Arial" w:hAnsi="Arial" w:cs="Arial"/>
-        </w:rPr>
-        <w:t xml:space="preserve"> </w:t>
-      </w:r>
-      <w:proofErr w:type="spellStart"/>
-      <w:r>
-        <w:rPr>
-          <w:rFonts w:ascii="Arial" w:hAnsi="Arial" w:cs="Arial"/>
-        </w:rPr>
-        <w:t>acr</w:t>
-      </w:r>
-      <w:proofErr w:type="spellEnd"/>
-      <w:r>
-        <w:rPr>
-          <w:rFonts w:ascii="Arial" w:hAnsi="Arial" w:cs="Arial"/>
-        </w:rPr>
-        <w:t xml:space="preserve"> repository show-tags --name mindxintern02acr01 --repository web --output table</w:t>
+        <w:t>az acr repository show-tags --name mindxintern02acr01 --repository web --output table</w:t>
       </w:r>
     </w:p>
     <w:p>
@@ -1004,20 +635,7 @@
           <w:rFonts w:ascii="Arial" w:hAnsi="Arial" w:cs="Arial"/>
         </w:rPr>
         <w:br/>
-      </w:r>
-      <w:proofErr w:type="spellStart"/>
-      <w:r>
-        <w:rPr>
-          <w:rFonts w:ascii="Arial" w:hAnsi="Arial" w:cs="Arial"/>
-        </w:rPr>
-        <w:t>kubectl</w:t>
-      </w:r>
-      <w:proofErr w:type="spellEnd"/>
-      <w:r>
-        <w:rPr>
-          <w:rFonts w:ascii="Arial" w:hAnsi="Arial" w:cs="Arial"/>
-        </w:rPr>
-        <w:t xml:space="preserve"> create namespace week1</w:t>
+        <w:t>kubectl create namespace week1</w:t>
       </w:r>
       <w:r>
         <w:rPr>
@@ -1037,54 +655,14 @@
           <w:rFonts w:ascii="Arial" w:hAnsi="Arial" w:cs="Arial"/>
         </w:rPr>
         <w:br/>
-      </w:r>
-      <w:proofErr w:type="spellStart"/>
-      <w:r>
-        <w:rPr>
-          <w:rFonts w:ascii="Arial" w:hAnsi="Arial" w:cs="Arial"/>
-        </w:rPr>
-        <w:t>kubectl</w:t>
-      </w:r>
-      <w:proofErr w:type="spellEnd"/>
-      <w:r>
-        <w:rPr>
-          <w:rFonts w:ascii="Arial" w:hAnsi="Arial" w:cs="Arial"/>
-        </w:rPr>
-        <w:t xml:space="preserve"> apply -n week1 -f week1/</w:t>
-      </w:r>
-      <w:proofErr w:type="spellStart"/>
-      <w:r>
-        <w:rPr>
-          <w:rFonts w:ascii="Arial" w:hAnsi="Arial" w:cs="Arial"/>
-        </w:rPr>
-        <w:t>api</w:t>
-      </w:r>
-      <w:proofErr w:type="spellEnd"/>
-      <w:r>
-        <w:rPr>
-          <w:rFonts w:ascii="Arial" w:hAnsi="Arial" w:cs="Arial"/>
-        </w:rPr>
-        <w:t>/k8s/</w:t>
+        <w:t>kubectl apply -n week1 -f week1/api/k8s/</w:t>
       </w:r>
       <w:r>
         <w:rPr>
           <w:rFonts w:ascii="Arial" w:hAnsi="Arial" w:cs="Arial"/>
         </w:rPr>
         <w:br/>
-      </w:r>
-      <w:proofErr w:type="spellStart"/>
-      <w:r>
-        <w:rPr>
-          <w:rFonts w:ascii="Arial" w:hAnsi="Arial" w:cs="Arial"/>
-        </w:rPr>
-        <w:t>kubectl</w:t>
-      </w:r>
-      <w:proofErr w:type="spellEnd"/>
-      <w:r>
-        <w:rPr>
-          <w:rFonts w:ascii="Arial" w:hAnsi="Arial" w:cs="Arial"/>
-        </w:rPr>
-        <w:t xml:space="preserve"> apply -n week1 -f week1/web/k8s/</w:t>
+        <w:t>kubectl apply -n week1 -f week1/web/k8s/</w:t>
       </w:r>
       <w:r>
         <w:rPr>
@@ -1104,54 +682,14 @@
           <w:rFonts w:ascii="Arial" w:hAnsi="Arial" w:cs="Arial"/>
         </w:rPr>
         <w:br/>
-      </w:r>
-      <w:proofErr w:type="spellStart"/>
-      <w:r>
-        <w:rPr>
-          <w:rFonts w:ascii="Arial" w:hAnsi="Arial" w:cs="Arial"/>
-        </w:rPr>
-        <w:t>kubectl</w:t>
-      </w:r>
-      <w:proofErr w:type="spellEnd"/>
-      <w:r>
-        <w:rPr>
-          <w:rFonts w:ascii="Arial" w:hAnsi="Arial" w:cs="Arial"/>
-        </w:rPr>
-        <w:t xml:space="preserve"> rollout status deploy/</w:t>
-      </w:r>
-      <w:proofErr w:type="spellStart"/>
-      <w:r>
-        <w:rPr>
-          <w:rFonts w:ascii="Arial" w:hAnsi="Arial" w:cs="Arial"/>
-        </w:rPr>
-        <w:t>api</w:t>
-      </w:r>
-      <w:proofErr w:type="spellEnd"/>
-      <w:r>
-        <w:rPr>
-          <w:rFonts w:ascii="Arial" w:hAnsi="Arial" w:cs="Arial"/>
-        </w:rPr>
-        <w:t xml:space="preserve"> -n week1</w:t>
+        <w:t>kubectl rollout status deploy/api -n week1</w:t>
       </w:r>
       <w:r>
         <w:rPr>
           <w:rFonts w:ascii="Arial" w:hAnsi="Arial" w:cs="Arial"/>
         </w:rPr>
         <w:br/>
-      </w:r>
-      <w:proofErr w:type="spellStart"/>
-      <w:r>
-        <w:rPr>
-          <w:rFonts w:ascii="Arial" w:hAnsi="Arial" w:cs="Arial"/>
-        </w:rPr>
-        <w:t>kubectl</w:t>
-      </w:r>
-      <w:proofErr w:type="spellEnd"/>
-      <w:r>
-        <w:rPr>
-          <w:rFonts w:ascii="Arial" w:hAnsi="Arial" w:cs="Arial"/>
-        </w:rPr>
-        <w:t xml:space="preserve"> rollout status deploy/web -n week1</w:t>
+        <w:t>kubectl rollout status deploy/web -n week1</w:t>
       </w:r>
       <w:r>
         <w:rPr>
@@ -1171,60 +709,21 @@
           <w:rFonts w:ascii="Arial" w:hAnsi="Arial" w:cs="Arial"/>
         </w:rPr>
         <w:br/>
-      </w:r>
-      <w:proofErr w:type="spellStart"/>
-      <w:r>
-        <w:rPr>
-          <w:rFonts w:ascii="Arial" w:hAnsi="Arial" w:cs="Arial"/>
-        </w:rPr>
-        <w:t>kubectl</w:t>
-      </w:r>
-      <w:proofErr w:type="spellEnd"/>
-      <w:r>
-        <w:rPr>
-          <w:rFonts w:ascii="Arial" w:hAnsi="Arial" w:cs="Arial"/>
-        </w:rPr>
-        <w:t xml:space="preserve"> get pods -n week1</w:t>
+        <w:t>kubectl get pods -n week1</w:t>
       </w:r>
       <w:r>
         <w:rPr>
           <w:rFonts w:ascii="Arial" w:hAnsi="Arial" w:cs="Arial"/>
         </w:rPr>
         <w:br/>
-      </w:r>
-      <w:proofErr w:type="spellStart"/>
-      <w:r>
-        <w:rPr>
-          <w:rFonts w:ascii="Arial" w:hAnsi="Arial" w:cs="Arial"/>
-        </w:rPr>
-        <w:t>kubectl</w:t>
-      </w:r>
-      <w:proofErr w:type="spellEnd"/>
-      <w:r>
-        <w:rPr>
-          <w:rFonts w:ascii="Arial" w:hAnsi="Arial" w:cs="Arial"/>
-        </w:rPr>
-        <w:t xml:space="preserve"> get svc -n week1</w:t>
+        <w:t>kubectl get svc -n week1</w:t>
       </w:r>
       <w:r>
         <w:rPr>
           <w:rFonts w:ascii="Arial" w:hAnsi="Arial" w:cs="Arial"/>
         </w:rPr>
         <w:br/>
-      </w:r>
-      <w:proofErr w:type="spellStart"/>
-      <w:r>
-        <w:rPr>
-          <w:rFonts w:ascii="Arial" w:hAnsi="Arial" w:cs="Arial"/>
-        </w:rPr>
-        <w:t>kubectl</w:t>
-      </w:r>
-      <w:proofErr w:type="spellEnd"/>
-      <w:r>
-        <w:rPr>
-          <w:rFonts w:ascii="Arial" w:hAnsi="Arial" w:cs="Arial"/>
-        </w:rPr>
-        <w:t xml:space="preserve"> get deploy -n week1</w:t>
+        <w:t>kubectl get deploy -n week1</w:t>
       </w:r>
     </w:p>
     <w:p>
@@ -1277,20 +776,12 @@
         </w:rPr>
         <w:br/>
       </w:r>
-      <w:proofErr w:type="spellStart"/>
       <w:r>
         <w:rPr>
           <w:rFonts w:ascii="Arial" w:hAnsi="Arial" w:cs="Arial"/>
         </w:rPr>
         <w:lastRenderedPageBreak/>
-        <w:t>kubectl</w:t>
-      </w:r>
-      <w:proofErr w:type="spellEnd"/>
-      <w:r>
-        <w:rPr>
-          <w:rFonts w:ascii="Arial" w:hAnsi="Arial" w:cs="Arial"/>
-        </w:rPr>
-        <w:t xml:space="preserve"> create namespace ingress-nginx</w:t>
+        <w:t>kubectl create namespace ingress-nginx</w:t>
       </w:r>
       <w:r>
         <w:rPr>
@@ -1317,20 +808,7 @@
           <w:rFonts w:ascii="Arial" w:hAnsi="Arial" w:cs="Arial"/>
         </w:rPr>
         <w:br/>
-      </w:r>
-      <w:proofErr w:type="spellStart"/>
-      <w:r>
-        <w:rPr>
-          <w:rFonts w:ascii="Arial" w:hAnsi="Arial" w:cs="Arial"/>
-        </w:rPr>
-        <w:t>kubectl</w:t>
-      </w:r>
-      <w:proofErr w:type="spellEnd"/>
-      <w:r>
-        <w:rPr>
-          <w:rFonts w:ascii="Arial" w:hAnsi="Arial" w:cs="Arial"/>
-        </w:rPr>
-        <w:t xml:space="preserve"> get svc ingress-nginx-controller -n ingress-nginx -o wide</w:t>
+        <w:t>kubectl get svc ingress-nginx-controller -n ingress-nginx -o wide</w:t>
       </w:r>
     </w:p>
     <w:p>
@@ -1348,25 +826,7 @@
           <w:sz w:val="32"/>
           <w:szCs w:val="32"/>
         </w:rPr>
-        <w:t>6. Configure Ingress Routing (</w:t>
-      </w:r>
-      <w:proofErr w:type="spellStart"/>
-      <w:r>
-        <w:rPr>
-          <w:rFonts w:ascii="Arial" w:hAnsi="Arial" w:cs="Arial"/>
-          <w:sz w:val="32"/>
-          <w:szCs w:val="32"/>
-        </w:rPr>
-        <w:t>hostless</w:t>
-      </w:r>
-      <w:proofErr w:type="spellEnd"/>
-      <w:r>
-        <w:rPr>
-          <w:rFonts w:ascii="Arial" w:hAnsi="Arial" w:cs="Arial"/>
-          <w:sz w:val="32"/>
-          <w:szCs w:val="32"/>
-        </w:rPr>
-        <w:t xml:space="preserve"> HTTP routing)</w:t>
+        <w:t>6. Configure Ingress Routing (hostless HTTP routing)</w:t>
       </w:r>
     </w:p>
     <w:p>
@@ -1379,35 +839,7 @@
         <w:rPr>
           <w:rFonts w:ascii="Arial" w:hAnsi="Arial" w:cs="Arial"/>
         </w:rPr>
-        <w:t xml:space="preserve">This repository uses two </w:t>
-      </w:r>
-      <w:proofErr w:type="spellStart"/>
-      <w:r>
-        <w:rPr>
-          <w:rFonts w:ascii="Arial" w:hAnsi="Arial" w:cs="Arial"/>
-        </w:rPr>
-        <w:t>hostless</w:t>
-      </w:r>
-      <w:proofErr w:type="spellEnd"/>
-      <w:r>
-        <w:rPr>
-          <w:rFonts w:ascii="Arial" w:hAnsi="Arial" w:cs="Arial"/>
-        </w:rPr>
-        <w:t xml:space="preserve"> Ingress resources to implement </w:t>
-      </w:r>
-      <w:proofErr w:type="spellStart"/>
-      <w:r>
-        <w:rPr>
-          <w:rFonts w:ascii="Arial" w:hAnsi="Arial" w:cs="Arial"/>
-        </w:rPr>
-        <w:t>fullstack</w:t>
-      </w:r>
-      <w:proofErr w:type="spellEnd"/>
-      <w:r>
-        <w:rPr>
-          <w:rFonts w:ascii="Arial" w:hAnsi="Arial" w:cs="Arial"/>
-        </w:rPr>
-        <w:t xml:space="preserve"> routing:</w:t>
+        <w:t>This repository uses two hostless Ingress resources to implement fullstack routing:</w:t>
       </w:r>
       <w:r>
         <w:rPr>
@@ -1421,49 +853,7 @@
           <w:rFonts w:ascii="Arial" w:hAnsi="Arial" w:cs="Arial"/>
         </w:rPr>
         <w:br/>
-        <w:t xml:space="preserve">- </w:t>
-      </w:r>
-      <w:proofErr w:type="spellStart"/>
-      <w:r>
-        <w:rPr>
-          <w:rFonts w:ascii="Arial" w:hAnsi="Arial" w:cs="Arial"/>
-        </w:rPr>
-        <w:t>api</w:t>
-      </w:r>
-      <w:proofErr w:type="spellEnd"/>
-      <w:r>
-        <w:rPr>
-          <w:rFonts w:ascii="Arial" w:hAnsi="Arial" w:cs="Arial"/>
-        </w:rPr>
-        <w:t>-ingress: routes '/</w:t>
-      </w:r>
-      <w:proofErr w:type="spellStart"/>
-      <w:r>
-        <w:rPr>
-          <w:rFonts w:ascii="Arial" w:hAnsi="Arial" w:cs="Arial"/>
-        </w:rPr>
-        <w:t>api</w:t>
-      </w:r>
-      <w:proofErr w:type="spellEnd"/>
-      <w:r>
-        <w:rPr>
-          <w:rFonts w:ascii="Arial" w:hAnsi="Arial" w:cs="Arial"/>
-        </w:rPr>
-        <w:t xml:space="preserve">/*' to the </w:t>
-      </w:r>
-      <w:proofErr w:type="spellStart"/>
-      <w:r>
-        <w:rPr>
-          <w:rFonts w:ascii="Arial" w:hAnsi="Arial" w:cs="Arial"/>
-        </w:rPr>
-        <w:t>api</w:t>
-      </w:r>
-      <w:proofErr w:type="spellEnd"/>
-      <w:r>
-        <w:rPr>
-          <w:rFonts w:ascii="Arial" w:hAnsi="Arial" w:cs="Arial"/>
-        </w:rPr>
-        <w:t xml:space="preserve"> service (with regex + rewrite)</w:t>
+        <w:t>- api-ingress: routes '/api/*' to the api service (with regex + rewrite)</w:t>
       </w:r>
       <w:r>
         <w:rPr>
@@ -1483,54 +873,14 @@
           <w:rFonts w:ascii="Arial" w:hAnsi="Arial" w:cs="Arial"/>
         </w:rPr>
         <w:br/>
-      </w:r>
-      <w:proofErr w:type="spellStart"/>
-      <w:r>
-        <w:rPr>
-          <w:rFonts w:ascii="Arial" w:hAnsi="Arial" w:cs="Arial"/>
-        </w:rPr>
-        <w:t>kubectl</w:t>
-      </w:r>
-      <w:proofErr w:type="spellEnd"/>
-      <w:r>
-        <w:rPr>
-          <w:rFonts w:ascii="Arial" w:hAnsi="Arial" w:cs="Arial"/>
-        </w:rPr>
-        <w:t xml:space="preserve"> apply -n week1 -f week1/</w:t>
-      </w:r>
-      <w:proofErr w:type="spellStart"/>
-      <w:r>
-        <w:rPr>
-          <w:rFonts w:ascii="Arial" w:hAnsi="Arial" w:cs="Arial"/>
-        </w:rPr>
-        <w:t>api</w:t>
-      </w:r>
-      <w:proofErr w:type="spellEnd"/>
-      <w:r>
-        <w:rPr>
-          <w:rFonts w:ascii="Arial" w:hAnsi="Arial" w:cs="Arial"/>
-        </w:rPr>
-        <w:t>/k8s/30-api-ingress.yaml</w:t>
+        <w:t>kubectl apply -n week1 -f week1/api/k8s/30-api-ingress.yaml</w:t>
       </w:r>
       <w:r>
         <w:rPr>
           <w:rFonts w:ascii="Arial" w:hAnsi="Arial" w:cs="Arial"/>
         </w:rPr>
         <w:br/>
-      </w:r>
-      <w:proofErr w:type="spellStart"/>
-      <w:r>
-        <w:rPr>
-          <w:rFonts w:ascii="Arial" w:hAnsi="Arial" w:cs="Arial"/>
-        </w:rPr>
-        <w:t>kubectl</w:t>
-      </w:r>
-      <w:proofErr w:type="spellEnd"/>
-      <w:r>
-        <w:rPr>
-          <w:rFonts w:ascii="Arial" w:hAnsi="Arial" w:cs="Arial"/>
-        </w:rPr>
-        <w:t xml:space="preserve"> apply -n week1 -f week1/web/k8s/30-app-ingress.yaml</w:t>
+        <w:t>kubectl apply -n week1 -f week1/web/k8s/30-app-ingress.yaml</w:t>
       </w:r>
       <w:r>
         <w:rPr>
@@ -1550,20 +900,7 @@
           <w:rFonts w:ascii="Arial" w:hAnsi="Arial" w:cs="Arial"/>
         </w:rPr>
         <w:br/>
-      </w:r>
-      <w:proofErr w:type="spellStart"/>
-      <w:r>
-        <w:rPr>
-          <w:rFonts w:ascii="Arial" w:hAnsi="Arial" w:cs="Arial"/>
-        </w:rPr>
-        <w:t>kubectl</w:t>
-      </w:r>
-      <w:proofErr w:type="spellEnd"/>
-      <w:r>
-        <w:rPr>
-          <w:rFonts w:ascii="Arial" w:hAnsi="Arial" w:cs="Arial"/>
-        </w:rPr>
-        <w:t xml:space="preserve"> get ingress -n week1</w:t>
+        <w:t>kubectl get ingress -n week1</w:t>
       </w:r>
     </w:p>
     <w:p>
@@ -1655,74 +992,21 @@
           <w:rFonts w:ascii="Arial" w:hAnsi="Arial" w:cs="Arial"/>
         </w:rPr>
         <w:br/>
-      </w:r>
-      <w:proofErr w:type="spellStart"/>
-      <w:r>
-        <w:rPr>
-          <w:rFonts w:ascii="Arial" w:hAnsi="Arial" w:cs="Arial"/>
-        </w:rPr>
-        <w:t>kubectl</w:t>
-      </w:r>
-      <w:proofErr w:type="spellEnd"/>
-      <w:r>
-        <w:rPr>
-          <w:rFonts w:ascii="Arial" w:hAnsi="Arial" w:cs="Arial"/>
-        </w:rPr>
-        <w:t xml:space="preserve"> get deploy -n week1</w:t>
+        <w:t>kubectl get deploy -n week1</w:t>
       </w:r>
       <w:r>
         <w:rPr>
           <w:rFonts w:ascii="Arial" w:hAnsi="Arial" w:cs="Arial"/>
         </w:rPr>
         <w:br/>
-      </w:r>
-      <w:proofErr w:type="spellStart"/>
-      <w:r>
-        <w:rPr>
-          <w:rFonts w:ascii="Arial" w:hAnsi="Arial" w:cs="Arial"/>
-        </w:rPr>
-        <w:t>kubectl</w:t>
-      </w:r>
-      <w:proofErr w:type="spellEnd"/>
-      <w:r>
-        <w:rPr>
-          <w:rFonts w:ascii="Arial" w:hAnsi="Arial" w:cs="Arial"/>
-        </w:rPr>
-        <w:t xml:space="preserve"> logs -n week1 deploy/ingress-tunnel --tail=200</w:t>
+        <w:t>kubectl logs -n week1 deploy/ingress-tunnel --tail=200</w:t>
       </w:r>
       <w:r>
         <w:rPr>
           <w:rFonts w:ascii="Arial" w:hAnsi="Arial" w:cs="Arial"/>
         </w:rPr>
         <w:br/>
-      </w:r>
-      <w:proofErr w:type="spellStart"/>
-      <w:r>
-        <w:rPr>
-          <w:rFonts w:ascii="Arial" w:hAnsi="Arial" w:cs="Arial"/>
-        </w:rPr>
-        <w:t>kubectl</w:t>
-      </w:r>
-      <w:proofErr w:type="spellEnd"/>
-      <w:r>
-        <w:rPr>
-          <w:rFonts w:ascii="Arial" w:hAnsi="Arial" w:cs="Arial"/>
-        </w:rPr>
-        <w:t xml:space="preserve"> logs -n week1 deploy/</w:t>
-      </w:r>
-      <w:proofErr w:type="spellStart"/>
-      <w:r>
-        <w:rPr>
-          <w:rFonts w:ascii="Arial" w:hAnsi="Arial" w:cs="Arial"/>
-        </w:rPr>
-        <w:t>api</w:t>
-      </w:r>
-      <w:proofErr w:type="spellEnd"/>
-      <w:r>
-        <w:rPr>
-          <w:rFonts w:ascii="Arial" w:hAnsi="Arial" w:cs="Arial"/>
-        </w:rPr>
-        <w:t>-tunnel --tail=200</w:t>
+        <w:t>kubectl logs -n week1 deploy/api-tunnel --tail=200</w:t>
       </w:r>
     </w:p>
     <w:p>
@@ -1760,110 +1044,14 @@
           <w:rFonts w:ascii="Arial" w:hAnsi="Arial" w:cs="Arial"/>
         </w:rPr>
         <w:br/>
-      </w:r>
-      <w:proofErr w:type="spellStart"/>
-      <w:r>
-        <w:rPr>
-          <w:rFonts w:ascii="Arial" w:hAnsi="Arial" w:cs="Arial"/>
-        </w:rPr>
-        <w:t>kubectl</w:t>
-      </w:r>
-      <w:proofErr w:type="spellEnd"/>
-      <w:r>
-        <w:rPr>
-          <w:rFonts w:ascii="Arial" w:hAnsi="Arial" w:cs="Arial"/>
-        </w:rPr>
-        <w:t xml:space="preserve"> get deploy </w:t>
-      </w:r>
-      <w:proofErr w:type="spellStart"/>
-      <w:r>
-        <w:rPr>
-          <w:rFonts w:ascii="Arial" w:hAnsi="Arial" w:cs="Arial"/>
-        </w:rPr>
-        <w:t>api</w:t>
-      </w:r>
-      <w:proofErr w:type="spellEnd"/>
-      <w:r>
-        <w:rPr>
-          <w:rFonts w:ascii="Arial" w:hAnsi="Arial" w:cs="Arial"/>
-        </w:rPr>
-        <w:t xml:space="preserve"> -n week1 -o </w:t>
-      </w:r>
-      <w:proofErr w:type="spellStart"/>
-      <w:r>
-        <w:rPr>
-          <w:rFonts w:ascii="Arial" w:hAnsi="Arial" w:cs="Arial"/>
-        </w:rPr>
-        <w:t>jsonpath</w:t>
-      </w:r>
-      <w:proofErr w:type="spellEnd"/>
-      <w:r>
-        <w:rPr>
-          <w:rFonts w:ascii="Arial" w:hAnsi="Arial" w:cs="Arial"/>
-        </w:rPr>
-        <w:t>="{.</w:t>
-      </w:r>
-      <w:proofErr w:type="spellStart"/>
-      <w:r>
-        <w:rPr>
-          <w:rFonts w:ascii="Arial" w:hAnsi="Arial" w:cs="Arial"/>
-        </w:rPr>
-        <w:t>spec.template.spec.containers</w:t>
-      </w:r>
-      <w:proofErr w:type="spellEnd"/>
-      <w:r>
-        <w:rPr>
-          <w:rFonts w:ascii="Arial" w:hAnsi="Arial" w:cs="Arial"/>
-        </w:rPr>
-        <w:t>[0].image}"</w:t>
+        <w:t>kubectl get deploy api -n week1 -o jsonpath="{.spec.template.spec.containers[0].image}"</w:t>
       </w:r>
       <w:r>
         <w:rPr>
           <w:rFonts w:ascii="Arial" w:hAnsi="Arial" w:cs="Arial"/>
         </w:rPr>
         <w:br/>
-      </w:r>
-      <w:proofErr w:type="spellStart"/>
-      <w:r>
-        <w:rPr>
-          <w:rFonts w:ascii="Arial" w:hAnsi="Arial" w:cs="Arial"/>
-        </w:rPr>
-        <w:t>kubectl</w:t>
-      </w:r>
-      <w:proofErr w:type="spellEnd"/>
-      <w:r>
-        <w:rPr>
-          <w:rFonts w:ascii="Arial" w:hAnsi="Arial" w:cs="Arial"/>
-        </w:rPr>
-        <w:t xml:space="preserve"> get deploy web -n week1 -o </w:t>
-      </w:r>
-      <w:proofErr w:type="spellStart"/>
-      <w:r>
-        <w:rPr>
-          <w:rFonts w:ascii="Arial" w:hAnsi="Arial" w:cs="Arial"/>
-        </w:rPr>
-        <w:t>jsonpath</w:t>
-      </w:r>
-      <w:proofErr w:type="spellEnd"/>
-      <w:r>
-        <w:rPr>
-          <w:rFonts w:ascii="Arial" w:hAnsi="Arial" w:cs="Arial"/>
-        </w:rPr>
-        <w:t>="{.</w:t>
-      </w:r>
-      <w:proofErr w:type="spellStart"/>
-      <w:r>
-        <w:rPr>
-          <w:rFonts w:ascii="Arial" w:hAnsi="Arial" w:cs="Arial"/>
-        </w:rPr>
-        <w:t>spec.template.spec.containers</w:t>
-      </w:r>
-      <w:proofErr w:type="spellEnd"/>
-      <w:r>
-        <w:rPr>
-          <w:rFonts w:ascii="Arial" w:hAnsi="Arial" w:cs="Arial"/>
-        </w:rPr>
-        <w:t>[0].image}"</w:t>
+        <w:t>kubectl get deploy web -n week1 -o jsonpath="{.spec.template.spec.containers[0].image}"</w:t>
       </w:r>
       <w:r>
         <w:rPr>
@@ -1883,20 +1071,7 @@
           <w:rFonts w:ascii="Arial" w:hAnsi="Arial" w:cs="Arial"/>
         </w:rPr>
         <w:br/>
-      </w:r>
-      <w:proofErr w:type="spellStart"/>
-      <w:r>
-        <w:rPr>
-          <w:rFonts w:ascii="Arial" w:hAnsi="Arial" w:cs="Arial"/>
-        </w:rPr>
-        <w:t>kubectl</w:t>
-      </w:r>
-      <w:proofErr w:type="spellEnd"/>
-      <w:r>
-        <w:rPr>
-          <w:rFonts w:ascii="Arial" w:hAnsi="Arial" w:cs="Arial"/>
-        </w:rPr>
-        <w:t xml:space="preserve"> get ingress -n week1</w:t>
+        <w:t>kubectl get ingress -n week1</w:t>
       </w:r>
       <w:r>
         <w:rPr>

</xml_diff>

<commit_message>
feat: add Week 2 observability and monitoring
</commit_message>
<xml_diff>
--- a/Deployment_Guide.docx
+++ b/Deployment_Guide.docx
@@ -206,7 +206,13 @@
         <w:rPr>
           <w:rFonts w:ascii="Arial" w:hAnsi="Arial" w:cs="Arial"/>
         </w:rPr>
-        <w:t>API image tag in use: 1.1.0</w:t>
+        <w:t>API image tag in use: 1.1.</w:t>
+      </w:r>
+      <w:r>
+        <w:rPr>
+          <w:rFonts w:ascii="Arial" w:hAnsi="Arial" w:cs="Arial"/>
+        </w:rPr>
+        <w:t>2</w:t>
       </w:r>
     </w:p>
     <w:p>
@@ -226,7 +232,7 @@
         <w:rPr>
           <w:rFonts w:ascii="Arial" w:hAnsi="Arial" w:cs="Arial"/>
         </w:rPr>
-        <w:t>2.4</w:t>
+        <w:t>3.0</w:t>
       </w:r>
     </w:p>
     <w:p>
@@ -506,14 +512,32 @@
           <w:rFonts w:ascii="Arial" w:hAnsi="Arial" w:cs="Arial"/>
         </w:rPr>
         <w:br/>
-        <w:t>docker build -t mindxintern02acr01.azurecr.io/api:1.1.0 ./week1/api</w:t>
+        <w:t>docker build -t mindxintern02acr01.azurecr.io/api:1.1.</w:t>
       </w:r>
       <w:r>
         <w:rPr>
           <w:rFonts w:ascii="Arial" w:hAnsi="Arial" w:cs="Arial"/>
         </w:rPr>
+        <w:t>2</w:t>
+      </w:r>
+      <w:r>
+        <w:rPr>
+          <w:rFonts w:ascii="Arial" w:hAnsi="Arial" w:cs="Arial"/>
+        </w:rPr>
+        <w:t xml:space="preserve"> ./week1/api</w:t>
+      </w:r>
+      <w:r>
+        <w:rPr>
+          <w:rFonts w:ascii="Arial" w:hAnsi="Arial" w:cs="Arial"/>
+        </w:rPr>
         <w:br/>
-        <w:t>docker push mindxintern02acr01.azurecr.io/api:1.1.0</w:t>
+        <w:t>docker push mindxintern02acr01.azurecr.io/api:1.1.</w:t>
+      </w:r>
+      <w:r>
+        <w:rPr>
+          <w:rFonts w:ascii="Arial" w:hAnsi="Arial" w:cs="Arial"/>
+        </w:rPr>
+        <w:t>2</w:t>
       </w:r>
       <w:r>
         <w:rPr>
@@ -551,7 +575,7 @@
         <w:rPr>
           <w:rFonts w:ascii="Arial" w:hAnsi="Arial" w:cs="Arial"/>
         </w:rPr>
-        <w:t>2.4</w:t>
+        <w:t>3.0</w:t>
       </w:r>
       <w:r>
         <w:rPr>
@@ -570,7 +594,7 @@
         <w:rPr>
           <w:rFonts w:ascii="Arial" w:hAnsi="Arial" w:cs="Arial"/>
         </w:rPr>
-        <w:t>2.4</w:t>
+        <w:t>3.0</w:t>
       </w:r>
       <w:r>
         <w:rPr>

</xml_diff>